<commit_message>
still not sure how path cost works
</commit_message>
<xml_diff>
--- a/IA_report.docx
+++ b/IA_report.docx
@@ -5,7 +5,7 @@
     <w:p>
       <w:pPr>
         <w:pStyle w:val="CompanyName"/>
-        <w:framePr w:h="661" w:wrap="notBeside" w:hAnchor="page" w:x="1777" w:y="769" w:anchorLock="1"/>
+        <w:framePr w:h="661" w:wrap="notBeside" w:hAnchor="page" w:x="1814" w:y="760" w:anchorLock="1"/>
       </w:pPr>
       <w:r>
         <w:t>Instituto Superior técnico</w:t>
@@ -14,23 +14,24 @@
     <w:p>
       <w:pPr>
         <w:pStyle w:val="TitleCover"/>
+        <w:jc w:val="left"/>
       </w:pPr>
       <w:r>
         <w:rPr>
           <w:noProof/>
         </w:rPr>
         <w:drawing>
-          <wp:anchor distT="0" distB="0" distL="114300" distR="114300" simplePos="0" relativeHeight="251658240" behindDoc="0" locked="0" layoutInCell="1" allowOverlap="1">
+          <wp:anchor distT="0" distB="0" distL="114300" distR="114300" simplePos="0" relativeHeight="251662336" behindDoc="1" locked="0" layoutInCell="1" allowOverlap="1" wp14:anchorId="0D8A436C" wp14:editId="0C494FE4">
             <wp:simplePos x="0" y="0"/>
             <wp:positionH relativeFrom="column">
-              <wp:posOffset>525780</wp:posOffset>
+              <wp:posOffset>608330</wp:posOffset>
             </wp:positionH>
             <wp:positionV relativeFrom="paragraph">
-              <wp:posOffset>-563880</wp:posOffset>
+              <wp:posOffset>-549487</wp:posOffset>
             </wp:positionV>
             <wp:extent cx="388620" cy="451485"/>
             <wp:effectExtent l="0" t="0" r="0" b="0"/>
-            <wp:wrapSquare wrapText="bothSides"/>
+            <wp:wrapNone/>
             <wp:docPr id="4" name="Imagem 4" descr="Resultado de imagem para ist logo"/>
             <wp:cNvGraphicFramePr>
               <a:graphicFrameLocks xmlns:a="http://schemas.openxmlformats.org/drawingml/2006/main" noChangeAspect="1"/>
@@ -104,7 +105,6 @@
     </w:p>
     <w:p/>
     <w:p/>
-    <w:p/>
     <w:p>
       <w:pPr>
         <w:sectPr>
@@ -445,20 +445,1215 @@
         <w:rPr>
           <w:i w:val="0"/>
         </w:rPr>
-        <w:t xml:space="preserve">: </w:t>
+        <w:t>: Tabuleiro 5x5 (linhas x colunas).</w:t>
+      </w:r>
+    </w:p>
+    <w:p>
+      <w:pPr>
+        <w:sectPr>
+          <w:headerReference w:type="default" r:id="rId14"/>
+          <w:footerReference w:type="even" r:id="rId15"/>
+          <w:footerReference w:type="default" r:id="rId16"/>
+          <w:headerReference w:type="first" r:id="rId17"/>
+          <w:footerReference w:type="first" r:id="rId18"/>
+          <w:type w:val="continuous"/>
+          <w:pgSz w:w="12240" w:h="15840" w:code="1"/>
+          <w:pgMar w:top="1440" w:right="1800" w:bottom="1440" w:left="1800" w:header="960" w:footer="965" w:gutter="0"/>
+          <w:pgNumType w:start="1"/>
+          <w:cols w:space="720"/>
+          <w:titlePg/>
+        </w:sectPr>
+      </w:pPr>
+    </w:p>
+    <w:p>
+      <w:pPr>
+        <w:pStyle w:val="LineSpace"/>
+      </w:pPr>
+    </w:p>
+    <w:tbl>
+      <w:tblPr>
+        <w:tblW w:w="0" w:type="auto"/>
+        <w:jc w:val="center"/>
+        <w:tblBorders>
+          <w:top w:val="double" w:sz="6" w:space="0" w:color="808080"/>
+          <w:left w:val="double" w:sz="6" w:space="0" w:color="808080"/>
+          <w:bottom w:val="double" w:sz="6" w:space="0" w:color="808080"/>
+          <w:right w:val="double" w:sz="6" w:space="0" w:color="808080"/>
+          <w:insideH w:val="single" w:sz="6" w:space="0" w:color="auto"/>
+          <w:insideV w:val="single" w:sz="6" w:space="0" w:color="auto"/>
+        </w:tblBorders>
+        <w:tblLayout w:type="fixed"/>
+        <w:tblLook w:val="0000" w:firstRow="0" w:lastRow="0" w:firstColumn="0" w:lastColumn="0" w:noHBand="0" w:noVBand="0"/>
+      </w:tblPr>
+      <w:tblGrid>
+        <w:gridCol w:w="2814"/>
+        <w:gridCol w:w="3150"/>
+        <w:gridCol w:w="2349"/>
+        <w:gridCol w:w="2349"/>
+      </w:tblGrid>
+      <w:tr>
+        <w:trPr>
+          <w:cantSplit/>
+          <w:trHeight w:val="539"/>
+          <w:jc w:val="center"/>
+        </w:trPr>
+        <w:tc>
+          <w:tcPr>
+            <w:tcW w:w="2814" w:type="dxa"/>
+          </w:tcPr>
+          <w:p>
+            <w:pPr>
+              <w:pStyle w:val="Columnheadings"/>
+            </w:pPr>
+          </w:p>
+        </w:tc>
+        <w:tc>
+          <w:tcPr>
+            <w:tcW w:w="3150" w:type="dxa"/>
+          </w:tcPr>
+          <w:p>
+            <w:pPr>
+              <w:pStyle w:val="Columnheadings"/>
+              <w:rPr>
+                <w:b/>
+                <w:sz w:val="18"/>
+              </w:rPr>
+            </w:pPr>
+            <w:r>
+              <w:rPr>
+                <w:b/>
+                <w:sz w:val="18"/>
+              </w:rPr>
+              <w:t>procura em profundidade primeiro</w:t>
+            </w:r>
+          </w:p>
+        </w:tc>
+        <w:tc>
+          <w:tcPr>
+            <w:tcW w:w="2349" w:type="dxa"/>
+          </w:tcPr>
+          <w:p>
+            <w:pPr>
+              <w:pStyle w:val="Columnheadings"/>
+              <w:rPr>
+                <w:b/>
+                <w:sz w:val="18"/>
+              </w:rPr>
+            </w:pPr>
+            <w:r>
+              <w:rPr>
+                <w:b/>
+                <w:sz w:val="18"/>
+              </w:rPr>
+              <w:t>Procura gananciosa</w:t>
+            </w:r>
+          </w:p>
+        </w:tc>
+        <w:tc>
+          <w:tcPr>
+            <w:tcW w:w="2349" w:type="dxa"/>
+          </w:tcPr>
+          <w:p>
+            <w:pPr>
+              <w:pStyle w:val="Columnheadings"/>
+              <w:rPr>
+                <w:b/>
+                <w:sz w:val="18"/>
+              </w:rPr>
+            </w:pPr>
+            <w:r>
+              <w:rPr>
+                <w:b/>
+                <w:sz w:val="18"/>
+              </w:rPr>
+              <w:t>procura A*</w:t>
+            </w:r>
+          </w:p>
+        </w:tc>
+      </w:tr>
+      <w:tr>
+        <w:trPr>
+          <w:cantSplit/>
+          <w:trHeight w:val="539"/>
+          <w:jc w:val="center"/>
+        </w:trPr>
+        <w:tc>
+          <w:tcPr>
+            <w:tcW w:w="2814" w:type="dxa"/>
+          </w:tcPr>
+          <w:p>
+            <w:pPr>
+              <w:pStyle w:val="Rowlabels"/>
+              <w:jc w:val="center"/>
+              <w:rPr>
+                <w:b/>
+                <w:sz w:val="24"/>
+              </w:rPr>
+            </w:pPr>
+            <w:r>
+              <w:rPr>
+                <w:b/>
+                <w:sz w:val="24"/>
+              </w:rPr>
+              <w:t>Tempo de execução</w:t>
+            </w:r>
+          </w:p>
+        </w:tc>
+        <w:tc>
+          <w:tcPr>
+            <w:tcW w:w="3150" w:type="dxa"/>
+          </w:tcPr>
+          <w:p>
+            <w:pPr>
+              <w:pStyle w:val="Percentage"/>
+            </w:pPr>
+          </w:p>
+        </w:tc>
+        <w:tc>
+          <w:tcPr>
+            <w:tcW w:w="2349" w:type="dxa"/>
+          </w:tcPr>
+          <w:p>
+            <w:pPr>
+              <w:pStyle w:val="Percentage"/>
+            </w:pPr>
+          </w:p>
+        </w:tc>
+        <w:tc>
+          <w:tcPr>
+            <w:tcW w:w="2349" w:type="dxa"/>
+          </w:tcPr>
+          <w:p>
+            <w:pPr>
+              <w:pStyle w:val="Percentage"/>
+            </w:pPr>
+          </w:p>
+        </w:tc>
+      </w:tr>
+      <w:tr>
+        <w:trPr>
+          <w:cantSplit/>
+          <w:trHeight w:val="700"/>
+          <w:jc w:val="center"/>
+        </w:trPr>
+        <w:tc>
+          <w:tcPr>
+            <w:tcW w:w="2814" w:type="dxa"/>
+          </w:tcPr>
+          <w:p>
+            <w:pPr>
+              <w:pStyle w:val="Rowlabels"/>
+              <w:jc w:val="center"/>
+              <w:rPr>
+                <w:b/>
+                <w:sz w:val="24"/>
+              </w:rPr>
+            </w:pPr>
+            <w:r>
+              <w:rPr>
+                <w:b/>
+                <w:sz w:val="24"/>
+              </w:rPr>
+              <w:t>Número de nós expandidos</w:t>
+            </w:r>
+          </w:p>
+        </w:tc>
+        <w:tc>
+          <w:tcPr>
+            <w:tcW w:w="3150" w:type="dxa"/>
+          </w:tcPr>
+          <w:p>
+            <w:pPr>
+              <w:pStyle w:val="Percentage"/>
+            </w:pPr>
+          </w:p>
+        </w:tc>
+        <w:tc>
+          <w:tcPr>
+            <w:tcW w:w="2349" w:type="dxa"/>
+          </w:tcPr>
+          <w:p>
+            <w:pPr>
+              <w:pStyle w:val="Percentage"/>
+            </w:pPr>
+          </w:p>
+        </w:tc>
+        <w:tc>
+          <w:tcPr>
+            <w:tcW w:w="2349" w:type="dxa"/>
+          </w:tcPr>
+          <w:p>
+            <w:pPr>
+              <w:pStyle w:val="Percentage"/>
+            </w:pPr>
+          </w:p>
+        </w:tc>
+      </w:tr>
+      <w:tr>
+        <w:trPr>
+          <w:cantSplit/>
+          <w:trHeight w:val="539"/>
+          <w:jc w:val="center"/>
+        </w:trPr>
+        <w:tc>
+          <w:tcPr>
+            <w:tcW w:w="2814" w:type="dxa"/>
+          </w:tcPr>
+          <w:p>
+            <w:pPr>
+              <w:pStyle w:val="Rowlabels"/>
+              <w:jc w:val="center"/>
+              <w:rPr>
+                <w:b/>
+                <w:sz w:val="24"/>
+              </w:rPr>
+            </w:pPr>
+            <w:r>
+              <w:rPr>
+                <w:b/>
+                <w:sz w:val="24"/>
+              </w:rPr>
+              <w:t>Número de nós gerados</w:t>
+            </w:r>
+          </w:p>
+        </w:tc>
+        <w:tc>
+          <w:tcPr>
+            <w:tcW w:w="3150" w:type="dxa"/>
+          </w:tcPr>
+          <w:p>
+            <w:pPr>
+              <w:pStyle w:val="Percentage"/>
+            </w:pPr>
+          </w:p>
+        </w:tc>
+        <w:tc>
+          <w:tcPr>
+            <w:tcW w:w="2349" w:type="dxa"/>
+          </w:tcPr>
+          <w:p>
+            <w:pPr>
+              <w:pStyle w:val="Percentage"/>
+            </w:pPr>
+          </w:p>
+        </w:tc>
+        <w:tc>
+          <w:tcPr>
+            <w:tcW w:w="2349" w:type="dxa"/>
+          </w:tcPr>
+          <w:p>
+            <w:pPr>
+              <w:pStyle w:val="Percentage"/>
+            </w:pPr>
+          </w:p>
+        </w:tc>
+      </w:tr>
+    </w:tbl>
+    <w:p>
+      <w:pPr>
+        <w:pStyle w:val="Legenda"/>
+        <w:rPr>
+          <w:i w:val="0"/>
+        </w:rPr>
+      </w:pPr>
+      <w:r>
+        <w:rPr>
+          <w:b/>
+          <w:i w:val="0"/>
+          <w:sz w:val="16"/>
+        </w:rPr>
+        <w:br/>
+      </w:r>
+      <w:r>
+        <w:rPr>
+          <w:b/>
+          <w:i w:val="0"/>
+        </w:rPr>
+        <w:t>Tab</w:t>
+      </w:r>
+      <w:r>
+        <w:rPr>
+          <w:b/>
+          <w:i w:val="0"/>
+        </w:rPr>
+        <w:t>ela</w:t>
+      </w:r>
+      <w:r>
+        <w:rPr>
+          <w:b/>
+          <w:i w:val="0"/>
+        </w:rPr>
+        <w:t xml:space="preserve"> 1</w:t>
       </w:r>
       <w:r>
         <w:rPr>
           <w:i w:val="0"/>
         </w:rPr>
-        <w:t>Tabuleiro 5x5 (linhas x colunas)</w:t>
+        <w:t xml:space="preserve">: Tabuleiro </w:t>
       </w:r>
       <w:r>
         <w:rPr>
           <w:i w:val="0"/>
         </w:rPr>
-        <w:t>.</w:t>
+        <w:t>4</w:t>
       </w:r>
+      <w:r>
+        <w:rPr>
+          <w:i w:val="0"/>
+        </w:rPr>
+        <w:t>x</w:t>
+      </w:r>
+      <w:r>
+        <w:rPr>
+          <w:i w:val="0"/>
+        </w:rPr>
+        <w:t>4</w:t>
+      </w:r>
+      <w:r>
+        <w:rPr>
+          <w:i w:val="0"/>
+        </w:rPr>
+        <w:t xml:space="preserve"> (linhas x colunas).</w:t>
+      </w:r>
+    </w:p>
+    <w:p>
+      <w:pPr>
+        <w:pStyle w:val="Corpodetexto"/>
+        <w:ind w:firstLine="0"/>
+        <w:rPr>
+          <w:sz w:val="2"/>
+        </w:rPr>
+        <w:sectPr>
+          <w:headerReference w:type="default" r:id="rId19"/>
+          <w:footerReference w:type="even" r:id="rId20"/>
+          <w:footerReference w:type="default" r:id="rId21"/>
+          <w:headerReference w:type="first" r:id="rId22"/>
+          <w:footerReference w:type="first" r:id="rId23"/>
+          <w:type w:val="continuous"/>
+          <w:pgSz w:w="12240" w:h="15840" w:code="1"/>
+          <w:pgMar w:top="1440" w:right="1800" w:bottom="1440" w:left="1800" w:header="960" w:footer="965" w:gutter="0"/>
+          <w:pgNumType w:start="1"/>
+          <w:cols w:space="720"/>
+          <w:titlePg/>
+        </w:sectPr>
+      </w:pPr>
+    </w:p>
+    <w:p>
+      <w:pPr>
+        <w:pStyle w:val="LineSpace"/>
+      </w:pPr>
+    </w:p>
+    <w:tbl>
+      <w:tblPr>
+        <w:tblW w:w="0" w:type="auto"/>
+        <w:jc w:val="center"/>
+        <w:tblBorders>
+          <w:top w:val="double" w:sz="6" w:space="0" w:color="808080"/>
+          <w:left w:val="double" w:sz="6" w:space="0" w:color="808080"/>
+          <w:bottom w:val="double" w:sz="6" w:space="0" w:color="808080"/>
+          <w:right w:val="double" w:sz="6" w:space="0" w:color="808080"/>
+          <w:insideH w:val="single" w:sz="6" w:space="0" w:color="auto"/>
+          <w:insideV w:val="single" w:sz="6" w:space="0" w:color="auto"/>
+        </w:tblBorders>
+        <w:tblLayout w:type="fixed"/>
+        <w:tblLook w:val="0000" w:firstRow="0" w:lastRow="0" w:firstColumn="0" w:lastColumn="0" w:noHBand="0" w:noVBand="0"/>
+      </w:tblPr>
+      <w:tblGrid>
+        <w:gridCol w:w="2814"/>
+        <w:gridCol w:w="3150"/>
+        <w:gridCol w:w="2349"/>
+        <w:gridCol w:w="2349"/>
+      </w:tblGrid>
+      <w:tr>
+        <w:trPr>
+          <w:cantSplit/>
+          <w:trHeight w:val="539"/>
+          <w:jc w:val="center"/>
+        </w:trPr>
+        <w:tc>
+          <w:tcPr>
+            <w:tcW w:w="2814" w:type="dxa"/>
+          </w:tcPr>
+          <w:p>
+            <w:pPr>
+              <w:pStyle w:val="Columnheadings"/>
+            </w:pPr>
+          </w:p>
+        </w:tc>
+        <w:tc>
+          <w:tcPr>
+            <w:tcW w:w="3150" w:type="dxa"/>
+          </w:tcPr>
+          <w:p>
+            <w:pPr>
+              <w:pStyle w:val="Columnheadings"/>
+              <w:rPr>
+                <w:b/>
+                <w:sz w:val="18"/>
+              </w:rPr>
+            </w:pPr>
+            <w:r>
+              <w:rPr>
+                <w:b/>
+                <w:sz w:val="18"/>
+              </w:rPr>
+              <w:t>procura em profundidade primeiro</w:t>
+            </w:r>
+          </w:p>
+        </w:tc>
+        <w:tc>
+          <w:tcPr>
+            <w:tcW w:w="2349" w:type="dxa"/>
+          </w:tcPr>
+          <w:p>
+            <w:pPr>
+              <w:pStyle w:val="Columnheadings"/>
+              <w:rPr>
+                <w:b/>
+                <w:sz w:val="18"/>
+              </w:rPr>
+            </w:pPr>
+            <w:r>
+              <w:rPr>
+                <w:b/>
+                <w:sz w:val="18"/>
+              </w:rPr>
+              <w:t>Procura gananciosa</w:t>
+            </w:r>
+          </w:p>
+        </w:tc>
+        <w:tc>
+          <w:tcPr>
+            <w:tcW w:w="2349" w:type="dxa"/>
+          </w:tcPr>
+          <w:p>
+            <w:pPr>
+              <w:pStyle w:val="Columnheadings"/>
+              <w:rPr>
+                <w:b/>
+                <w:sz w:val="18"/>
+              </w:rPr>
+            </w:pPr>
+            <w:r>
+              <w:rPr>
+                <w:b/>
+                <w:sz w:val="18"/>
+              </w:rPr>
+              <w:t>procura A*</w:t>
+            </w:r>
+          </w:p>
+        </w:tc>
+      </w:tr>
+      <w:tr>
+        <w:trPr>
+          <w:cantSplit/>
+          <w:trHeight w:val="539"/>
+          <w:jc w:val="center"/>
+        </w:trPr>
+        <w:tc>
+          <w:tcPr>
+            <w:tcW w:w="2814" w:type="dxa"/>
+          </w:tcPr>
+          <w:p>
+            <w:pPr>
+              <w:pStyle w:val="Rowlabels"/>
+              <w:jc w:val="center"/>
+              <w:rPr>
+                <w:b/>
+                <w:sz w:val="24"/>
+              </w:rPr>
+            </w:pPr>
+            <w:r>
+              <w:rPr>
+                <w:b/>
+                <w:sz w:val="24"/>
+              </w:rPr>
+              <w:t>Tempo de execução</w:t>
+            </w:r>
+          </w:p>
+        </w:tc>
+        <w:tc>
+          <w:tcPr>
+            <w:tcW w:w="3150" w:type="dxa"/>
+          </w:tcPr>
+          <w:p>
+            <w:pPr>
+              <w:pStyle w:val="Percentage"/>
+            </w:pPr>
+          </w:p>
+        </w:tc>
+        <w:tc>
+          <w:tcPr>
+            <w:tcW w:w="2349" w:type="dxa"/>
+          </w:tcPr>
+          <w:p>
+            <w:pPr>
+              <w:pStyle w:val="Percentage"/>
+            </w:pPr>
+          </w:p>
+        </w:tc>
+        <w:tc>
+          <w:tcPr>
+            <w:tcW w:w="2349" w:type="dxa"/>
+          </w:tcPr>
+          <w:p>
+            <w:pPr>
+              <w:pStyle w:val="Percentage"/>
+            </w:pPr>
+          </w:p>
+        </w:tc>
+      </w:tr>
+      <w:tr>
+        <w:trPr>
+          <w:cantSplit/>
+          <w:trHeight w:val="700"/>
+          <w:jc w:val="center"/>
+        </w:trPr>
+        <w:tc>
+          <w:tcPr>
+            <w:tcW w:w="2814" w:type="dxa"/>
+          </w:tcPr>
+          <w:p>
+            <w:pPr>
+              <w:pStyle w:val="Rowlabels"/>
+              <w:jc w:val="center"/>
+              <w:rPr>
+                <w:b/>
+                <w:sz w:val="24"/>
+              </w:rPr>
+            </w:pPr>
+            <w:r>
+              <w:rPr>
+                <w:b/>
+                <w:sz w:val="24"/>
+              </w:rPr>
+              <w:t>Número de nós expandidos</w:t>
+            </w:r>
+          </w:p>
+        </w:tc>
+        <w:tc>
+          <w:tcPr>
+            <w:tcW w:w="3150" w:type="dxa"/>
+          </w:tcPr>
+          <w:p>
+            <w:pPr>
+              <w:pStyle w:val="Percentage"/>
+            </w:pPr>
+          </w:p>
+        </w:tc>
+        <w:tc>
+          <w:tcPr>
+            <w:tcW w:w="2349" w:type="dxa"/>
+          </w:tcPr>
+          <w:p>
+            <w:pPr>
+              <w:pStyle w:val="Percentage"/>
+            </w:pPr>
+          </w:p>
+        </w:tc>
+        <w:tc>
+          <w:tcPr>
+            <w:tcW w:w="2349" w:type="dxa"/>
+          </w:tcPr>
+          <w:p>
+            <w:pPr>
+              <w:pStyle w:val="Percentage"/>
+            </w:pPr>
+          </w:p>
+        </w:tc>
+      </w:tr>
+      <w:tr>
+        <w:trPr>
+          <w:cantSplit/>
+          <w:trHeight w:val="539"/>
+          <w:jc w:val="center"/>
+        </w:trPr>
+        <w:tc>
+          <w:tcPr>
+            <w:tcW w:w="2814" w:type="dxa"/>
+          </w:tcPr>
+          <w:p>
+            <w:pPr>
+              <w:pStyle w:val="Rowlabels"/>
+              <w:jc w:val="center"/>
+              <w:rPr>
+                <w:b/>
+                <w:sz w:val="24"/>
+              </w:rPr>
+            </w:pPr>
+            <w:r>
+              <w:rPr>
+                <w:b/>
+                <w:sz w:val="24"/>
+              </w:rPr>
+              <w:t>Número de nós gerados</w:t>
+            </w:r>
+          </w:p>
+        </w:tc>
+        <w:tc>
+          <w:tcPr>
+            <w:tcW w:w="3150" w:type="dxa"/>
+          </w:tcPr>
+          <w:p>
+            <w:pPr>
+              <w:pStyle w:val="Percentage"/>
+            </w:pPr>
+          </w:p>
+        </w:tc>
+        <w:tc>
+          <w:tcPr>
+            <w:tcW w:w="2349" w:type="dxa"/>
+          </w:tcPr>
+          <w:p>
+            <w:pPr>
+              <w:pStyle w:val="Percentage"/>
+            </w:pPr>
+          </w:p>
+        </w:tc>
+        <w:tc>
+          <w:tcPr>
+            <w:tcW w:w="2349" w:type="dxa"/>
+          </w:tcPr>
+          <w:p>
+            <w:pPr>
+              <w:pStyle w:val="Percentage"/>
+            </w:pPr>
+          </w:p>
+        </w:tc>
+      </w:tr>
+    </w:tbl>
+    <w:p>
+      <w:pPr>
+        <w:pStyle w:val="Legenda"/>
+        <w:rPr>
+          <w:i w:val="0"/>
+        </w:rPr>
+        <w:sectPr>
+          <w:headerReference w:type="default" r:id="rId24"/>
+          <w:footerReference w:type="even" r:id="rId25"/>
+          <w:footerReference w:type="default" r:id="rId26"/>
+          <w:headerReference w:type="first" r:id="rId27"/>
+          <w:footerReference w:type="first" r:id="rId28"/>
+          <w:type w:val="continuous"/>
+          <w:pgSz w:w="12240" w:h="15840" w:code="1"/>
+          <w:pgMar w:top="1440" w:right="1800" w:bottom="1440" w:left="1800" w:header="960" w:footer="965" w:gutter="0"/>
+          <w:pgNumType w:start="1"/>
+          <w:cols w:space="720"/>
+          <w:titlePg/>
+        </w:sectPr>
+      </w:pPr>
+      <w:r>
+        <w:rPr>
+          <w:noProof/>
+        </w:rPr>
+        <mc:AlternateContent>
+          <mc:Choice Requires="wps">
+            <w:drawing>
+              <wp:anchor distT="0" distB="0" distL="114300" distR="114300" simplePos="0" relativeHeight="251660288" behindDoc="0" locked="0" layoutInCell="1" allowOverlap="1" wp14:anchorId="52295865" wp14:editId="17310937">
+                <wp:simplePos x="0" y="0"/>
+                <wp:positionH relativeFrom="margin">
+                  <wp:align>center</wp:align>
+                </wp:positionH>
+                <wp:positionV relativeFrom="page">
+                  <wp:posOffset>9397154</wp:posOffset>
+                </wp:positionV>
+                <wp:extent cx="3070225" cy="456565"/>
+                <wp:effectExtent l="0" t="0" r="0" b="0"/>
+                <wp:wrapNone/>
+                <wp:docPr id="11" name="Text Box 4"/>
+                <wp:cNvGraphicFramePr>
+                  <a:graphicFrameLocks xmlns:a="http://schemas.openxmlformats.org/drawingml/2006/main"/>
+                </wp:cNvGraphicFramePr>
+                <a:graphic xmlns:a="http://schemas.openxmlformats.org/drawingml/2006/main">
+                  <a:graphicData uri="http://schemas.microsoft.com/office/word/2010/wordprocessingShape">
+                    <wps:wsp>
+                      <wps:cNvSpPr txBox="1">
+                        <a:spLocks noChangeArrowheads="1"/>
+                      </wps:cNvSpPr>
+                      <wps:spPr bwMode="auto">
+                        <a:xfrm>
+                          <a:off x="0" y="0"/>
+                          <a:ext cx="3070225" cy="456565"/>
+                        </a:xfrm>
+                        <a:prstGeom prst="rect">
+                          <a:avLst/>
+                        </a:prstGeom>
+                        <a:solidFill>
+                          <a:srgbClr val="FFFFFF"/>
+                        </a:solidFill>
+                        <a:ln>
+                          <a:noFill/>
+                        </a:ln>
+                        <a:extLst>
+                          <a:ext uri="{91240B29-F687-4F45-9708-019B960494DF}">
+                            <a14:hiddenLine xmlns:a14="http://schemas.microsoft.com/office/drawing/2010/main" w="9525">
+                              <a:solidFill>
+                                <a:srgbClr val="000000"/>
+                              </a:solidFill>
+                              <a:miter lim="800000"/>
+                              <a:headEnd/>
+                              <a:tailEnd/>
+                            </a14:hiddenLine>
+                          </a:ext>
+                        </a:extLst>
+                      </wps:spPr>
+                      <wps:txbx>
+                        <w:txbxContent>
+                          <w:p>
+                            <w:pPr>
+                              <w:pStyle w:val="CompanyName"/>
+                            </w:pPr>
+                            <w:r>
+                              <w:t>Grupo 24</w:t>
+                            </w:r>
+                          </w:p>
+                        </w:txbxContent>
+                      </wps:txbx>
+                      <wps:bodyPr rot="0" vert="horz" wrap="square" lIns="91440" tIns="45720" rIns="91440" bIns="45720" anchor="t" anchorCtr="0" upright="1">
+                        <a:spAutoFit/>
+                      </wps:bodyPr>
+                    </wps:wsp>
+                  </a:graphicData>
+                </a:graphic>
+                <wp14:sizeRelH relativeFrom="page">
+                  <wp14:pctWidth>0</wp14:pctWidth>
+                </wp14:sizeRelH>
+                <wp14:sizeRelV relativeFrom="page">
+                  <wp14:pctHeight>0</wp14:pctHeight>
+                </wp14:sizeRelV>
+              </wp:anchor>
+            </w:drawing>
+          </mc:Choice>
+          <mc:Fallback>
+            <w:pict>
+              <v:shapetype w14:anchorId="52295865" id="_x0000_t202" coordsize="21600,21600" o:spt="202" path="m,l,21600r21600,l21600,xe">
+                <v:stroke joinstyle="miter"/>
+                <v:path gradientshapeok="t" o:connecttype="rect"/>
+              </v:shapetype>
+              <v:shape id="Text Box 4" o:spid="_x0000_s1026" type="#_x0000_t202" style="position:absolute;left:0;text-align:left;margin-left:0;margin-top:739.95pt;width:241.75pt;height:35.95pt;z-index:251660288;visibility:visible;mso-wrap-style:square;mso-width-percent:0;mso-height-percent:0;mso-wrap-distance-left:9pt;mso-wrap-distance-top:0;mso-wrap-distance-right:9pt;mso-wrap-distance-bottom:0;mso-position-horizontal:center;mso-position-horizontal-relative:margin;mso-position-vertical:absolute;mso-position-vertical-relative:page;mso-width-percent:0;mso-height-percent:0;mso-width-relative:page;mso-height-relative:page;v-text-anchor:top" o:gfxdata="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" stroked="f">
+                <v:textbox style="mso-fit-shape-to-text:t">
+                  <w:txbxContent>
+                    <w:p>
+                      <w:pPr>
+                        <w:pStyle w:val="CompanyName"/>
+                      </w:pPr>
+                      <w:r>
+                        <w:t>Grupo 24</w:t>
+                      </w:r>
+                    </w:p>
+                  </w:txbxContent>
+                </v:textbox>
+                <w10:wrap anchorx="margin" anchory="page"/>
+              </v:shape>
+            </w:pict>
+          </mc:Fallback>
+        </mc:AlternateContent>
+      </w:r>
+      <w:r>
+        <w:rPr>
+          <w:b/>
+          <w:i w:val="0"/>
+          <w:sz w:val="16"/>
+        </w:rPr>
+        <w:br/>
+      </w:r>
+      <w:r>
+        <w:rPr>
+          <w:b/>
+          <w:i w:val="0"/>
+        </w:rPr>
+        <w:t>Tab</w:t>
+      </w:r>
+      <w:r>
+        <w:rPr>
+          <w:b/>
+          <w:i w:val="0"/>
+        </w:rPr>
+        <w:t>ela</w:t>
+      </w:r>
+      <w:r>
+        <w:rPr>
+          <w:b/>
+          <w:i w:val="0"/>
+        </w:rPr>
+        <w:t xml:space="preserve"> 1</w:t>
+      </w:r>
+      <w:r>
+        <w:rPr>
+          <w:i w:val="0"/>
+        </w:rPr>
+        <w:t xml:space="preserve">: Tabuleiro </w:t>
+      </w:r>
+      <w:r>
+        <w:rPr>
+          <w:i w:val="0"/>
+        </w:rPr>
+        <w:t>4</w:t>
+      </w:r>
+      <w:r>
+        <w:rPr>
+          <w:i w:val="0"/>
+        </w:rPr>
+        <w:t>x5 (linhas x colunas).</w:t>
+      </w:r>
+      <w:bookmarkStart w:id="0" w:name="_GoBack"/>
+      <w:bookmarkEnd w:id="0"/>
+    </w:p>
+    <w:p>
+      <w:pPr>
+        <w:pStyle w:val="LineSpace"/>
+      </w:pPr>
+    </w:p>
+    <w:tbl>
+      <w:tblPr>
+        <w:tblW w:w="0" w:type="auto"/>
+        <w:jc w:val="center"/>
+        <w:tblBorders>
+          <w:top w:val="double" w:sz="6" w:space="0" w:color="808080"/>
+          <w:left w:val="double" w:sz="6" w:space="0" w:color="808080"/>
+          <w:bottom w:val="double" w:sz="6" w:space="0" w:color="808080"/>
+          <w:right w:val="double" w:sz="6" w:space="0" w:color="808080"/>
+          <w:insideH w:val="single" w:sz="6" w:space="0" w:color="auto"/>
+          <w:insideV w:val="single" w:sz="6" w:space="0" w:color="auto"/>
+        </w:tblBorders>
+        <w:tblLayout w:type="fixed"/>
+        <w:tblLook w:val="0000" w:firstRow="0" w:lastRow="0" w:firstColumn="0" w:lastColumn="0" w:noHBand="0" w:noVBand="0"/>
+      </w:tblPr>
+      <w:tblGrid>
+        <w:gridCol w:w="2814"/>
+        <w:gridCol w:w="3150"/>
+        <w:gridCol w:w="2349"/>
+        <w:gridCol w:w="2349"/>
+      </w:tblGrid>
+      <w:tr>
+        <w:trPr>
+          <w:cantSplit/>
+          <w:trHeight w:val="539"/>
+          <w:jc w:val="center"/>
+        </w:trPr>
+        <w:tc>
+          <w:tcPr>
+            <w:tcW w:w="2814" w:type="dxa"/>
+          </w:tcPr>
+          <w:p>
+            <w:pPr>
+              <w:pStyle w:val="Columnheadings"/>
+            </w:pPr>
+          </w:p>
+        </w:tc>
+        <w:tc>
+          <w:tcPr>
+            <w:tcW w:w="3150" w:type="dxa"/>
+          </w:tcPr>
+          <w:p>
+            <w:pPr>
+              <w:pStyle w:val="Columnheadings"/>
+              <w:rPr>
+                <w:b/>
+                <w:sz w:val="18"/>
+              </w:rPr>
+            </w:pPr>
+            <w:r>
+              <w:rPr>
+                <w:b/>
+                <w:sz w:val="18"/>
+              </w:rPr>
+              <w:t>procura em profundidade primeiro</w:t>
+            </w:r>
+          </w:p>
+        </w:tc>
+        <w:tc>
+          <w:tcPr>
+            <w:tcW w:w="2349" w:type="dxa"/>
+          </w:tcPr>
+          <w:p>
+            <w:pPr>
+              <w:pStyle w:val="Columnheadings"/>
+              <w:rPr>
+                <w:b/>
+                <w:sz w:val="18"/>
+              </w:rPr>
+            </w:pPr>
+            <w:r>
+              <w:rPr>
+                <w:b/>
+                <w:sz w:val="18"/>
+              </w:rPr>
+              <w:t>Procura gananciosa</w:t>
+            </w:r>
+          </w:p>
+        </w:tc>
+        <w:tc>
+          <w:tcPr>
+            <w:tcW w:w="2349" w:type="dxa"/>
+          </w:tcPr>
+          <w:p>
+            <w:pPr>
+              <w:pStyle w:val="Columnheadings"/>
+              <w:rPr>
+                <w:b/>
+                <w:sz w:val="18"/>
+              </w:rPr>
+            </w:pPr>
+            <w:r>
+              <w:rPr>
+                <w:b/>
+                <w:sz w:val="18"/>
+              </w:rPr>
+              <w:t>procura A*</w:t>
+            </w:r>
+          </w:p>
+        </w:tc>
+      </w:tr>
+      <w:tr>
+        <w:trPr>
+          <w:cantSplit/>
+          <w:trHeight w:val="539"/>
+          <w:jc w:val="center"/>
+        </w:trPr>
+        <w:tc>
+          <w:tcPr>
+            <w:tcW w:w="2814" w:type="dxa"/>
+          </w:tcPr>
+          <w:p>
+            <w:pPr>
+              <w:pStyle w:val="Rowlabels"/>
+              <w:jc w:val="center"/>
+              <w:rPr>
+                <w:b/>
+                <w:sz w:val="24"/>
+              </w:rPr>
+            </w:pPr>
+            <w:r>
+              <w:rPr>
+                <w:b/>
+                <w:sz w:val="24"/>
+              </w:rPr>
+              <w:t>Tempo de execução</w:t>
+            </w:r>
+          </w:p>
+        </w:tc>
+        <w:tc>
+          <w:tcPr>
+            <w:tcW w:w="3150" w:type="dxa"/>
+          </w:tcPr>
+          <w:p>
+            <w:pPr>
+              <w:pStyle w:val="Percentage"/>
+            </w:pPr>
+          </w:p>
+        </w:tc>
+        <w:tc>
+          <w:tcPr>
+            <w:tcW w:w="2349" w:type="dxa"/>
+          </w:tcPr>
+          <w:p>
+            <w:pPr>
+              <w:pStyle w:val="Percentage"/>
+            </w:pPr>
+          </w:p>
+        </w:tc>
+        <w:tc>
+          <w:tcPr>
+            <w:tcW w:w="2349" w:type="dxa"/>
+          </w:tcPr>
+          <w:p>
+            <w:pPr>
+              <w:pStyle w:val="Percentage"/>
+            </w:pPr>
+          </w:p>
+        </w:tc>
+      </w:tr>
+      <w:tr>
+        <w:trPr>
+          <w:cantSplit/>
+          <w:trHeight w:val="700"/>
+          <w:jc w:val="center"/>
+        </w:trPr>
+        <w:tc>
+          <w:tcPr>
+            <w:tcW w:w="2814" w:type="dxa"/>
+          </w:tcPr>
+          <w:p>
+            <w:pPr>
+              <w:pStyle w:val="Rowlabels"/>
+              <w:jc w:val="center"/>
+              <w:rPr>
+                <w:b/>
+                <w:sz w:val="24"/>
+              </w:rPr>
+            </w:pPr>
+            <w:r>
+              <w:rPr>
+                <w:b/>
+                <w:sz w:val="24"/>
+              </w:rPr>
+              <w:t>Número de nós expandidos</w:t>
+            </w:r>
+          </w:p>
+        </w:tc>
+        <w:tc>
+          <w:tcPr>
+            <w:tcW w:w="3150" w:type="dxa"/>
+          </w:tcPr>
+          <w:p>
+            <w:pPr>
+              <w:pStyle w:val="Percentage"/>
+            </w:pPr>
+          </w:p>
+        </w:tc>
+        <w:tc>
+          <w:tcPr>
+            <w:tcW w:w="2349" w:type="dxa"/>
+          </w:tcPr>
+          <w:p>
+            <w:pPr>
+              <w:pStyle w:val="Percentage"/>
+            </w:pPr>
+          </w:p>
+        </w:tc>
+        <w:tc>
+          <w:tcPr>
+            <w:tcW w:w="2349" w:type="dxa"/>
+          </w:tcPr>
+          <w:p>
+            <w:pPr>
+              <w:pStyle w:val="Percentage"/>
+            </w:pPr>
+          </w:p>
+        </w:tc>
+      </w:tr>
+      <w:tr>
+        <w:trPr>
+          <w:cantSplit/>
+          <w:trHeight w:val="539"/>
+          <w:jc w:val="center"/>
+        </w:trPr>
+        <w:tc>
+          <w:tcPr>
+            <w:tcW w:w="2814" w:type="dxa"/>
+          </w:tcPr>
+          <w:p>
+            <w:pPr>
+              <w:pStyle w:val="Rowlabels"/>
+              <w:jc w:val="center"/>
+              <w:rPr>
+                <w:b/>
+                <w:sz w:val="24"/>
+              </w:rPr>
+            </w:pPr>
+            <w:r>
+              <w:rPr>
+                <w:b/>
+                <w:sz w:val="24"/>
+              </w:rPr>
+              <w:t>Número de nós gerados</w:t>
+            </w:r>
+          </w:p>
+        </w:tc>
+        <w:tc>
+          <w:tcPr>
+            <w:tcW w:w="3150" w:type="dxa"/>
+          </w:tcPr>
+          <w:p>
+            <w:pPr>
+              <w:pStyle w:val="Percentage"/>
+            </w:pPr>
+          </w:p>
+        </w:tc>
+        <w:tc>
+          <w:tcPr>
+            <w:tcW w:w="2349" w:type="dxa"/>
+          </w:tcPr>
+          <w:p>
+            <w:pPr>
+              <w:pStyle w:val="Percentage"/>
+            </w:pPr>
+          </w:p>
+        </w:tc>
+        <w:tc>
+          <w:tcPr>
+            <w:tcW w:w="2349" w:type="dxa"/>
+          </w:tcPr>
+          <w:p>
+            <w:pPr>
+              <w:pStyle w:val="Percentage"/>
+            </w:pPr>
+          </w:p>
+        </w:tc>
+      </w:tr>
+    </w:tbl>
+    <w:p>
+      <w:pPr>
+        <w:pStyle w:val="Legenda"/>
+        <w:rPr>
+          <w:i w:val="0"/>
+        </w:rPr>
+      </w:pPr>
+      <w:r>
+        <w:rPr>
+          <w:b/>
+          <w:i w:val="0"/>
+          <w:sz w:val="16"/>
+        </w:rPr>
+        <w:br/>
+      </w:r>
+      <w:r>
+        <w:rPr>
+          <w:b/>
+          <w:i w:val="0"/>
+        </w:rPr>
+        <w:t>Tab</w:t>
+      </w:r>
+      <w:r>
+        <w:rPr>
+          <w:b/>
+          <w:i w:val="0"/>
+        </w:rPr>
+        <w:t>ela</w:t>
+      </w:r>
+      <w:r>
+        <w:rPr>
+          <w:b/>
+          <w:i w:val="0"/>
+        </w:rPr>
+        <w:t xml:space="preserve"> 1</w:t>
+      </w:r>
+      <w:r>
+        <w:rPr>
+          <w:i w:val="0"/>
+        </w:rPr>
+        <w:t xml:space="preserve">: Tabuleiro </w:t>
+      </w:r>
+      <w:r>
+        <w:rPr>
+          <w:i w:val="0"/>
+        </w:rPr>
+        <w:t>4</w:t>
+      </w:r>
+      <w:r>
+        <w:rPr>
+          <w:i w:val="0"/>
+        </w:rPr>
+        <w:t>x</w:t>
+      </w:r>
+      <w:r>
+        <w:rPr>
+          <w:i w:val="0"/>
+        </w:rPr>
+        <w:t>6</w:t>
+      </w:r>
+      <w:r>
+        <w:rPr>
+          <w:i w:val="0"/>
+        </w:rPr>
+        <w:t xml:space="preserve"> (linhas x colunas).</w:t>
+      </w:r>
+    </w:p>
+    <w:p>
+      <w:pPr>
+        <w:pStyle w:val="Corpodetexto"/>
+      </w:pPr>
     </w:p>
     <w:p>
       <w:pPr>
@@ -478,7 +1673,7 @@
                   <wp:posOffset>2381250</wp:posOffset>
                 </wp:positionH>
                 <wp:positionV relativeFrom="page">
-                  <wp:posOffset>9114790</wp:posOffset>
+                  <wp:posOffset>9327938</wp:posOffset>
                 </wp:positionV>
                 <wp:extent cx="3070225" cy="456565"/>
                 <wp:effectExtent l="0" t="0" r="0" b="0"/>
@@ -549,11 +1744,7 @@
           </mc:Choice>
           <mc:Fallback>
             <w:pict>
-              <v:shapetype id="_x0000_t202" coordsize="21600,21600" o:spt="202" path="m,l,21600r21600,l21600,xe">
-                <v:stroke joinstyle="miter"/>
-                <v:path gradientshapeok="t" o:connecttype="rect"/>
-              </v:shapetype>
-              <v:shape id="Text Box 4" o:spid="_x0000_s1026" type="#_x0000_t202" style="position:absolute;margin-left:187.5pt;margin-top:717.7pt;width:241.75pt;height:35.95pt;z-index:251657728;visibility:visible;mso-wrap-style:square;mso-width-percent:0;mso-height-percent:0;mso-wrap-distance-left:9pt;mso-wrap-distance-top:0;mso-wrap-distance-right:9pt;mso-wrap-distance-bottom:0;mso-position-horizontal:absolute;mso-position-horizontal-relative:page;mso-position-vertical:absolute;mso-position-vertical-relative:page;mso-width-percent:0;mso-height-percent:0;mso-width-relative:page;mso-height-relative:page;v-text-anchor:top" o:gfxdata="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" stroked="f">
+              <v:shape id="_x0000_s1027" type="#_x0000_t202" style="position:absolute;margin-left:187.5pt;margin-top:734.5pt;width:241.75pt;height:35.95pt;z-index:251657728;visibility:visible;mso-wrap-style:square;mso-width-percent:0;mso-height-percent:0;mso-wrap-distance-left:9pt;mso-wrap-distance-top:0;mso-wrap-distance-right:9pt;mso-wrap-distance-bottom:0;mso-position-horizontal:absolute;mso-position-horizontal-relative:page;mso-position-vertical:absolute;mso-position-vertical-relative:page;mso-width-percent:0;mso-height-percent:0;mso-width-relative:page;mso-height-relative:page;v-text-anchor:top" o:gfxdata="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" stroked="f">
                 <v:textbox style="mso-fit-shape-to-text:t">
                   <w:txbxContent>
                     <w:p>
@@ -572,13 +1763,11 @@
           </mc:Fallback>
         </mc:AlternateContent>
       </w:r>
-      <w:bookmarkStart w:id="0" w:name="_GoBack"/>
-      <w:bookmarkEnd w:id="0"/>
     </w:p>
     <w:sectPr>
-      <w:headerReference w:type="even" r:id="rId14"/>
-      <w:headerReference w:type="default" r:id="rId15"/>
-      <w:headerReference w:type="first" r:id="rId16"/>
+      <w:headerReference w:type="even" r:id="rId29"/>
+      <w:headerReference w:type="default" r:id="rId30"/>
+      <w:headerReference w:type="first" r:id="rId31"/>
       <w:type w:val="continuous"/>
       <w:pgSz w:w="12240" w:h="15840" w:code="1"/>
       <w:pgMar w:top="1440" w:right="1800" w:bottom="1440" w:left="1800" w:header="720" w:footer="965" w:gutter="0"/>
@@ -658,6 +1847,116 @@
 </w:ftr>
 </file>
 
+<file path=word/footer10.xml><?xml version="1.0" encoding="utf-8"?>
+<w:ftr xmlns:wpc="http://schemas.microsoft.com/office/word/2010/wordprocessingCanvas" xmlns:cx="http://schemas.microsoft.com/office/drawing/2014/chartex" xmlns:cx1="http://schemas.microsoft.com/office/drawing/2015/9/8/chartex" xmlns:cx2="http://schemas.microsoft.com/office/drawing/2015/10/21/chartex" xmlns:cx3="http://schemas.microsoft.com/office/drawing/2016/5/9/chartex" xmlns:cx4="http://schemas.microsoft.com/office/drawing/2016/5/10/chartex" xmlns:cx5="http://schemas.microsoft.com/office/drawing/2016/5/11/chartex" xmlns:cx6="http://schemas.microsoft.com/office/drawing/2016/5/12/chartex" xmlns:cx7="http://schemas.microsoft.com/office/drawing/2016/5/13/chartex" xmlns:cx8="http://schemas.microsoft.com/office/drawing/2016/5/14/chartex" xmlns:mc="http://schemas.openxmlformats.org/markup-compatibility/2006" xmlns:aink="http://schemas.microsoft.com/office/drawing/2016/ink" xmlns:am3d="http://schemas.microsoft.com/office/drawing/2017/model3d" xmlns:o="urn:schemas-microsoft-com:office:office" xmlns:r="http://schemas.openxmlformats.org/officeDocument/2006/relationships" xmlns:m="http://schemas.openxmlformats.org/officeDocument/2006/math" xmlns:v="urn:schemas-microsoft-com:vml" xmlns:wp14="http://schemas.microsoft.com/office/word/2010/wordprocessingDrawing" xmlns:wp="http://schemas.openxmlformats.org/drawingml/2006/wordprocessingDrawing" xmlns:w10="urn:schemas-microsoft-com:office:word" xmlns:w="http://schemas.openxmlformats.org/wordprocessingml/2006/main" xmlns:w14="http://schemas.microsoft.com/office/word/2010/wordml" xmlns:w15="http://schemas.microsoft.com/office/word/2012/wordml" xmlns:w16cid="http://schemas.microsoft.com/office/word/2016/wordml/cid" xmlns:w16se="http://schemas.microsoft.com/office/word/2015/wordml/symex" xmlns:wpg="http://schemas.microsoft.com/office/word/2010/wordprocessingGroup" xmlns:wpi="http://schemas.microsoft.com/office/word/2010/wordprocessingInk" xmlns:wne="http://schemas.microsoft.com/office/word/2006/wordml" xmlns:wps="http://schemas.microsoft.com/office/word/2010/wordprocessingShape" mc:Ignorable="w14 w15 w16se w16cid wp14">
+  <w:p>
+    <w:pPr>
+      <w:framePr w:wrap="none" w:vAnchor="text" w:hAnchor="margin" w:xAlign="center" w:y="1"/>
+      <w:rPr>
+        <w:rStyle w:val="Nmerodepgina"/>
+      </w:rPr>
+    </w:pPr>
+    <w:r>
+      <w:rPr>
+        <w:rStyle w:val="Nmerodepgina"/>
+      </w:rPr>
+      <w:fldChar w:fldCharType="begin"/>
+    </w:r>
+    <w:r>
+      <w:rPr>
+        <w:rStyle w:val="Nmerodepgina"/>
+      </w:rPr>
+      <w:instrText xml:space="preserve">PAGE  </w:instrText>
+    </w:r>
+    <w:r>
+      <w:rPr>
+        <w:rStyle w:val="Nmerodepgina"/>
+      </w:rPr>
+      <w:fldChar w:fldCharType="separate"/>
+    </w:r>
+    <w:r>
+      <w:rPr>
+        <w:rStyle w:val="Nmerodepgina"/>
+        <w:noProof/>
+      </w:rPr>
+      <w:t>2</w:t>
+    </w:r>
+    <w:r>
+      <w:rPr>
+        <w:rStyle w:val="Nmerodepgina"/>
+      </w:rPr>
+      <w:fldChar w:fldCharType="end"/>
+    </w:r>
+  </w:p>
+  <w:p>
+    <w:pPr>
+      <w:ind w:left="-1080"/>
+    </w:pPr>
+  </w:p>
+</w:ftr>
+</file>
+
+<file path=word/footer11.xml><?xml version="1.0" encoding="utf-8"?>
+<w:ftr xmlns:wpc="http://schemas.microsoft.com/office/word/2010/wordprocessingCanvas" xmlns:cx="http://schemas.microsoft.com/office/drawing/2014/chartex" xmlns:cx1="http://schemas.microsoft.com/office/drawing/2015/9/8/chartex" xmlns:cx2="http://schemas.microsoft.com/office/drawing/2015/10/21/chartex" xmlns:cx3="http://schemas.microsoft.com/office/drawing/2016/5/9/chartex" xmlns:cx4="http://schemas.microsoft.com/office/drawing/2016/5/10/chartex" xmlns:cx5="http://schemas.microsoft.com/office/drawing/2016/5/11/chartex" xmlns:cx6="http://schemas.microsoft.com/office/drawing/2016/5/12/chartex" xmlns:cx7="http://schemas.microsoft.com/office/drawing/2016/5/13/chartex" xmlns:cx8="http://schemas.microsoft.com/office/drawing/2016/5/14/chartex" xmlns:mc="http://schemas.openxmlformats.org/markup-compatibility/2006" xmlns:aink="http://schemas.microsoft.com/office/drawing/2016/ink" xmlns:am3d="http://schemas.microsoft.com/office/drawing/2017/model3d" xmlns:o="urn:schemas-microsoft-com:office:office" xmlns:r="http://schemas.openxmlformats.org/officeDocument/2006/relationships" xmlns:m="http://schemas.openxmlformats.org/officeDocument/2006/math" xmlns:v="urn:schemas-microsoft-com:vml" xmlns:wp14="http://schemas.microsoft.com/office/word/2010/wordprocessingDrawing" xmlns:wp="http://schemas.openxmlformats.org/drawingml/2006/wordprocessingDrawing" xmlns:w10="urn:schemas-microsoft-com:office:word" xmlns:w="http://schemas.openxmlformats.org/wordprocessingml/2006/main" xmlns:w14="http://schemas.microsoft.com/office/word/2010/wordml" xmlns:w15="http://schemas.microsoft.com/office/word/2012/wordml" xmlns:w16cid="http://schemas.microsoft.com/office/word/2016/wordml/cid" xmlns:w16se="http://schemas.microsoft.com/office/word/2015/wordml/symex" xmlns:wpg="http://schemas.microsoft.com/office/word/2010/wordprocessingGroup" xmlns:wpi="http://schemas.microsoft.com/office/word/2010/wordprocessingInk" xmlns:wne="http://schemas.microsoft.com/office/word/2006/wordml" xmlns:wps="http://schemas.microsoft.com/office/word/2010/wordprocessingShape" mc:Ignorable="w14 w15 w16se w16cid wp14">
+  <w:p>
+    <w:pPr>
+      <w:framePr w:wrap="none" w:vAnchor="text" w:hAnchor="margin" w:xAlign="center" w:y="1"/>
+      <w:rPr>
+        <w:rStyle w:val="Nmerodepgina"/>
+      </w:rPr>
+    </w:pPr>
+    <w:r>
+      <w:rPr>
+        <w:rStyle w:val="Nmerodepgina"/>
+      </w:rPr>
+      <w:fldChar w:fldCharType="begin"/>
+    </w:r>
+    <w:r>
+      <w:rPr>
+        <w:rStyle w:val="Nmerodepgina"/>
+      </w:rPr>
+      <w:instrText xml:space="preserve">PAGE  </w:instrText>
+    </w:r>
+    <w:r>
+      <w:rPr>
+        <w:rStyle w:val="Nmerodepgina"/>
+      </w:rPr>
+      <w:fldChar w:fldCharType="separate"/>
+    </w:r>
+    <w:r>
+      <w:rPr>
+        <w:rStyle w:val="Nmerodepgina"/>
+        <w:noProof/>
+      </w:rPr>
+      <w:t>3</w:t>
+    </w:r>
+    <w:r>
+      <w:rPr>
+        <w:rStyle w:val="Nmerodepgina"/>
+      </w:rPr>
+      <w:fldChar w:fldCharType="end"/>
+    </w:r>
+  </w:p>
+  <w:p>
+    <w:pPr>
+      <w:rPr>
+        <w:b/>
+      </w:rPr>
+    </w:pPr>
+  </w:p>
+</w:ftr>
+</file>
+
+<file path=word/footer12.xml><?xml version="1.0" encoding="utf-8"?>
+<w:ftr xmlns:wpc="http://schemas.microsoft.com/office/word/2010/wordprocessingCanvas" xmlns:cx="http://schemas.microsoft.com/office/drawing/2014/chartex" xmlns:cx1="http://schemas.microsoft.com/office/drawing/2015/9/8/chartex" xmlns:cx2="http://schemas.microsoft.com/office/drawing/2015/10/21/chartex" xmlns:cx3="http://schemas.microsoft.com/office/drawing/2016/5/9/chartex" xmlns:cx4="http://schemas.microsoft.com/office/drawing/2016/5/10/chartex" xmlns:cx5="http://schemas.microsoft.com/office/drawing/2016/5/11/chartex" xmlns:cx6="http://schemas.microsoft.com/office/drawing/2016/5/12/chartex" xmlns:cx7="http://schemas.microsoft.com/office/drawing/2016/5/13/chartex" xmlns:cx8="http://schemas.microsoft.com/office/drawing/2016/5/14/chartex" xmlns:mc="http://schemas.openxmlformats.org/markup-compatibility/2006" xmlns:aink="http://schemas.microsoft.com/office/drawing/2016/ink" xmlns:am3d="http://schemas.microsoft.com/office/drawing/2017/model3d" xmlns:o="urn:schemas-microsoft-com:office:office" xmlns:r="http://schemas.openxmlformats.org/officeDocument/2006/relationships" xmlns:m="http://schemas.openxmlformats.org/officeDocument/2006/math" xmlns:v="urn:schemas-microsoft-com:vml" xmlns:wp14="http://schemas.microsoft.com/office/word/2010/wordprocessingDrawing" xmlns:wp="http://schemas.openxmlformats.org/drawingml/2006/wordprocessingDrawing" xmlns:w10="urn:schemas-microsoft-com:office:word" xmlns:w="http://schemas.openxmlformats.org/wordprocessingml/2006/main" xmlns:w14="http://schemas.microsoft.com/office/word/2010/wordml" xmlns:w15="http://schemas.microsoft.com/office/word/2012/wordml" xmlns:w16cid="http://schemas.microsoft.com/office/word/2016/wordml/cid" xmlns:w16se="http://schemas.microsoft.com/office/word/2015/wordml/symex" xmlns:wpg="http://schemas.microsoft.com/office/word/2010/wordprocessingGroup" xmlns:wpi="http://schemas.microsoft.com/office/word/2010/wordprocessingInk" xmlns:wne="http://schemas.microsoft.com/office/word/2006/wordml" xmlns:wps="http://schemas.microsoft.com/office/word/2010/wordprocessingShape" mc:Ignorable="w14 w15 w16se w16cid wp14">
+  <w:p>
+    <w:r>
+      <w:t xml:space="preserve"> </w:t>
+    </w:r>
+  </w:p>
+</w:ftr>
+</file>
+
 <file path=word/footer2.xml><?xml version="1.0" encoding="utf-8"?>
 <w:ftr xmlns:wpc="http://schemas.microsoft.com/office/word/2010/wordprocessingCanvas" xmlns:cx="http://schemas.microsoft.com/office/drawing/2014/chartex" xmlns:cx1="http://schemas.microsoft.com/office/drawing/2015/9/8/chartex" xmlns:cx2="http://schemas.microsoft.com/office/drawing/2015/10/21/chartex" xmlns:cx3="http://schemas.microsoft.com/office/drawing/2016/5/9/chartex" xmlns:cx4="http://schemas.microsoft.com/office/drawing/2016/5/10/chartex" xmlns:cx5="http://schemas.microsoft.com/office/drawing/2016/5/11/chartex" xmlns:cx6="http://schemas.microsoft.com/office/drawing/2016/5/12/chartex" xmlns:cx7="http://schemas.microsoft.com/office/drawing/2016/5/13/chartex" xmlns:cx8="http://schemas.microsoft.com/office/drawing/2016/5/14/chartex" xmlns:mc="http://schemas.openxmlformats.org/markup-compatibility/2006" xmlns:aink="http://schemas.microsoft.com/office/drawing/2016/ink" xmlns:am3d="http://schemas.microsoft.com/office/drawing/2017/model3d" xmlns:o="urn:schemas-microsoft-com:office:office" xmlns:r="http://schemas.openxmlformats.org/officeDocument/2006/relationships" xmlns:m="http://schemas.openxmlformats.org/officeDocument/2006/math" xmlns:v="urn:schemas-microsoft-com:vml" xmlns:wp14="http://schemas.microsoft.com/office/word/2010/wordprocessingDrawing" xmlns:wp="http://schemas.openxmlformats.org/drawingml/2006/wordprocessingDrawing" xmlns:w10="urn:schemas-microsoft-com:office:word" xmlns:w="http://schemas.openxmlformats.org/wordprocessingml/2006/main" xmlns:w14="http://schemas.microsoft.com/office/word/2010/wordml" xmlns:w15="http://schemas.microsoft.com/office/word/2012/wordml" xmlns:w16cid="http://schemas.microsoft.com/office/word/2016/wordml/cid" xmlns:w16se="http://schemas.microsoft.com/office/word/2015/wordml/symex" xmlns:wpg="http://schemas.microsoft.com/office/word/2010/wordprocessingGroup" xmlns:wpi="http://schemas.microsoft.com/office/word/2010/wordprocessingInk" xmlns:wne="http://schemas.microsoft.com/office/word/2006/wordml" xmlns:wps="http://schemas.microsoft.com/office/word/2010/wordprocessingShape" mc:Ignorable="w14 w15 w16se w16cid wp14">
   <w:p>
@@ -710,6 +2009,226 @@
 </file>
 
 <file path=word/footer3.xml><?xml version="1.0" encoding="utf-8"?>
+<w:ftr xmlns:wpc="http://schemas.microsoft.com/office/word/2010/wordprocessingCanvas" xmlns:cx="http://schemas.microsoft.com/office/drawing/2014/chartex" xmlns:cx1="http://schemas.microsoft.com/office/drawing/2015/9/8/chartex" xmlns:cx2="http://schemas.microsoft.com/office/drawing/2015/10/21/chartex" xmlns:cx3="http://schemas.microsoft.com/office/drawing/2016/5/9/chartex" xmlns:cx4="http://schemas.microsoft.com/office/drawing/2016/5/10/chartex" xmlns:cx5="http://schemas.microsoft.com/office/drawing/2016/5/11/chartex" xmlns:cx6="http://schemas.microsoft.com/office/drawing/2016/5/12/chartex" xmlns:cx7="http://schemas.microsoft.com/office/drawing/2016/5/13/chartex" xmlns:cx8="http://schemas.microsoft.com/office/drawing/2016/5/14/chartex" xmlns:mc="http://schemas.openxmlformats.org/markup-compatibility/2006" xmlns:aink="http://schemas.microsoft.com/office/drawing/2016/ink" xmlns:am3d="http://schemas.microsoft.com/office/drawing/2017/model3d" xmlns:o="urn:schemas-microsoft-com:office:office" xmlns:r="http://schemas.openxmlformats.org/officeDocument/2006/relationships" xmlns:m="http://schemas.openxmlformats.org/officeDocument/2006/math" xmlns:v="urn:schemas-microsoft-com:vml" xmlns:wp14="http://schemas.microsoft.com/office/word/2010/wordprocessingDrawing" xmlns:wp="http://schemas.openxmlformats.org/drawingml/2006/wordprocessingDrawing" xmlns:w10="urn:schemas-microsoft-com:office:word" xmlns:w="http://schemas.openxmlformats.org/wordprocessingml/2006/main" xmlns:w14="http://schemas.microsoft.com/office/word/2010/wordml" xmlns:w15="http://schemas.microsoft.com/office/word/2012/wordml" xmlns:w16cid="http://schemas.microsoft.com/office/word/2016/wordml/cid" xmlns:w16se="http://schemas.microsoft.com/office/word/2015/wordml/symex" xmlns:wpg="http://schemas.microsoft.com/office/word/2010/wordprocessingGroup" xmlns:wpi="http://schemas.microsoft.com/office/word/2010/wordprocessingInk" xmlns:wne="http://schemas.microsoft.com/office/word/2006/wordml" xmlns:wps="http://schemas.microsoft.com/office/word/2010/wordprocessingShape" mc:Ignorable="w14 w15 w16se w16cid wp14">
+  <w:p>
+    <w:r>
+      <w:t xml:space="preserve"> </w:t>
+    </w:r>
+  </w:p>
+</w:ftr>
+</file>
+
+<file path=word/footer4.xml><?xml version="1.0" encoding="utf-8"?>
+<w:ftr xmlns:wpc="http://schemas.microsoft.com/office/word/2010/wordprocessingCanvas" xmlns:cx="http://schemas.microsoft.com/office/drawing/2014/chartex" xmlns:cx1="http://schemas.microsoft.com/office/drawing/2015/9/8/chartex" xmlns:cx2="http://schemas.microsoft.com/office/drawing/2015/10/21/chartex" xmlns:cx3="http://schemas.microsoft.com/office/drawing/2016/5/9/chartex" xmlns:cx4="http://schemas.microsoft.com/office/drawing/2016/5/10/chartex" xmlns:cx5="http://schemas.microsoft.com/office/drawing/2016/5/11/chartex" xmlns:cx6="http://schemas.microsoft.com/office/drawing/2016/5/12/chartex" xmlns:cx7="http://schemas.microsoft.com/office/drawing/2016/5/13/chartex" xmlns:cx8="http://schemas.microsoft.com/office/drawing/2016/5/14/chartex" xmlns:mc="http://schemas.openxmlformats.org/markup-compatibility/2006" xmlns:aink="http://schemas.microsoft.com/office/drawing/2016/ink" xmlns:am3d="http://schemas.microsoft.com/office/drawing/2017/model3d" xmlns:o="urn:schemas-microsoft-com:office:office" xmlns:r="http://schemas.openxmlformats.org/officeDocument/2006/relationships" xmlns:m="http://schemas.openxmlformats.org/officeDocument/2006/math" xmlns:v="urn:schemas-microsoft-com:vml" xmlns:wp14="http://schemas.microsoft.com/office/word/2010/wordprocessingDrawing" xmlns:wp="http://schemas.openxmlformats.org/drawingml/2006/wordprocessingDrawing" xmlns:w10="urn:schemas-microsoft-com:office:word" xmlns:w="http://schemas.openxmlformats.org/wordprocessingml/2006/main" xmlns:w14="http://schemas.microsoft.com/office/word/2010/wordml" xmlns:w15="http://schemas.microsoft.com/office/word/2012/wordml" xmlns:w16cid="http://schemas.microsoft.com/office/word/2016/wordml/cid" xmlns:w16se="http://schemas.microsoft.com/office/word/2015/wordml/symex" xmlns:wpg="http://schemas.microsoft.com/office/word/2010/wordprocessingGroup" xmlns:wpi="http://schemas.microsoft.com/office/word/2010/wordprocessingInk" xmlns:wne="http://schemas.microsoft.com/office/word/2006/wordml" xmlns:wps="http://schemas.microsoft.com/office/word/2010/wordprocessingShape" mc:Ignorable="w14 w15 w16se w16cid wp14">
+  <w:p>
+    <w:pPr>
+      <w:framePr w:wrap="none" w:vAnchor="text" w:hAnchor="margin" w:xAlign="center" w:y="1"/>
+      <w:rPr>
+        <w:rStyle w:val="Nmerodepgina"/>
+      </w:rPr>
+    </w:pPr>
+    <w:r>
+      <w:rPr>
+        <w:rStyle w:val="Nmerodepgina"/>
+      </w:rPr>
+      <w:fldChar w:fldCharType="begin"/>
+    </w:r>
+    <w:r>
+      <w:rPr>
+        <w:rStyle w:val="Nmerodepgina"/>
+      </w:rPr>
+      <w:instrText xml:space="preserve">PAGE  </w:instrText>
+    </w:r>
+    <w:r>
+      <w:rPr>
+        <w:rStyle w:val="Nmerodepgina"/>
+      </w:rPr>
+      <w:fldChar w:fldCharType="separate"/>
+    </w:r>
+    <w:r>
+      <w:rPr>
+        <w:rStyle w:val="Nmerodepgina"/>
+        <w:noProof/>
+      </w:rPr>
+      <w:t>2</w:t>
+    </w:r>
+    <w:r>
+      <w:rPr>
+        <w:rStyle w:val="Nmerodepgina"/>
+      </w:rPr>
+      <w:fldChar w:fldCharType="end"/>
+    </w:r>
+  </w:p>
+  <w:p>
+    <w:pPr>
+      <w:ind w:left="-1080"/>
+    </w:pPr>
+  </w:p>
+</w:ftr>
+</file>
+
+<file path=word/footer5.xml><?xml version="1.0" encoding="utf-8"?>
+<w:ftr xmlns:wpc="http://schemas.microsoft.com/office/word/2010/wordprocessingCanvas" xmlns:cx="http://schemas.microsoft.com/office/drawing/2014/chartex" xmlns:cx1="http://schemas.microsoft.com/office/drawing/2015/9/8/chartex" xmlns:cx2="http://schemas.microsoft.com/office/drawing/2015/10/21/chartex" xmlns:cx3="http://schemas.microsoft.com/office/drawing/2016/5/9/chartex" xmlns:cx4="http://schemas.microsoft.com/office/drawing/2016/5/10/chartex" xmlns:cx5="http://schemas.microsoft.com/office/drawing/2016/5/11/chartex" xmlns:cx6="http://schemas.microsoft.com/office/drawing/2016/5/12/chartex" xmlns:cx7="http://schemas.microsoft.com/office/drawing/2016/5/13/chartex" xmlns:cx8="http://schemas.microsoft.com/office/drawing/2016/5/14/chartex" xmlns:mc="http://schemas.openxmlformats.org/markup-compatibility/2006" xmlns:aink="http://schemas.microsoft.com/office/drawing/2016/ink" xmlns:am3d="http://schemas.microsoft.com/office/drawing/2017/model3d" xmlns:o="urn:schemas-microsoft-com:office:office" xmlns:r="http://schemas.openxmlformats.org/officeDocument/2006/relationships" xmlns:m="http://schemas.openxmlformats.org/officeDocument/2006/math" xmlns:v="urn:schemas-microsoft-com:vml" xmlns:wp14="http://schemas.microsoft.com/office/word/2010/wordprocessingDrawing" xmlns:wp="http://schemas.openxmlformats.org/drawingml/2006/wordprocessingDrawing" xmlns:w10="urn:schemas-microsoft-com:office:word" xmlns:w="http://schemas.openxmlformats.org/wordprocessingml/2006/main" xmlns:w14="http://schemas.microsoft.com/office/word/2010/wordml" xmlns:w15="http://schemas.microsoft.com/office/word/2012/wordml" xmlns:w16cid="http://schemas.microsoft.com/office/word/2016/wordml/cid" xmlns:w16se="http://schemas.microsoft.com/office/word/2015/wordml/symex" xmlns:wpg="http://schemas.microsoft.com/office/word/2010/wordprocessingGroup" xmlns:wpi="http://schemas.microsoft.com/office/word/2010/wordprocessingInk" xmlns:wne="http://schemas.microsoft.com/office/word/2006/wordml" xmlns:wps="http://schemas.microsoft.com/office/word/2010/wordprocessingShape" mc:Ignorable="w14 w15 w16se w16cid wp14">
+  <w:p>
+    <w:pPr>
+      <w:framePr w:wrap="none" w:vAnchor="text" w:hAnchor="margin" w:xAlign="center" w:y="1"/>
+      <w:rPr>
+        <w:rStyle w:val="Nmerodepgina"/>
+      </w:rPr>
+    </w:pPr>
+    <w:r>
+      <w:rPr>
+        <w:rStyle w:val="Nmerodepgina"/>
+      </w:rPr>
+      <w:fldChar w:fldCharType="begin"/>
+    </w:r>
+    <w:r>
+      <w:rPr>
+        <w:rStyle w:val="Nmerodepgina"/>
+      </w:rPr>
+      <w:instrText xml:space="preserve">PAGE  </w:instrText>
+    </w:r>
+    <w:r>
+      <w:rPr>
+        <w:rStyle w:val="Nmerodepgina"/>
+      </w:rPr>
+      <w:fldChar w:fldCharType="separate"/>
+    </w:r>
+    <w:r>
+      <w:rPr>
+        <w:rStyle w:val="Nmerodepgina"/>
+        <w:noProof/>
+      </w:rPr>
+      <w:t>3</w:t>
+    </w:r>
+    <w:r>
+      <w:rPr>
+        <w:rStyle w:val="Nmerodepgina"/>
+      </w:rPr>
+      <w:fldChar w:fldCharType="end"/>
+    </w:r>
+  </w:p>
+  <w:p>
+    <w:pPr>
+      <w:rPr>
+        <w:b/>
+      </w:rPr>
+    </w:pPr>
+  </w:p>
+</w:ftr>
+</file>
+
+<file path=word/footer6.xml><?xml version="1.0" encoding="utf-8"?>
+<w:ftr xmlns:wpc="http://schemas.microsoft.com/office/word/2010/wordprocessingCanvas" xmlns:cx="http://schemas.microsoft.com/office/drawing/2014/chartex" xmlns:cx1="http://schemas.microsoft.com/office/drawing/2015/9/8/chartex" xmlns:cx2="http://schemas.microsoft.com/office/drawing/2015/10/21/chartex" xmlns:cx3="http://schemas.microsoft.com/office/drawing/2016/5/9/chartex" xmlns:cx4="http://schemas.microsoft.com/office/drawing/2016/5/10/chartex" xmlns:cx5="http://schemas.microsoft.com/office/drawing/2016/5/11/chartex" xmlns:cx6="http://schemas.microsoft.com/office/drawing/2016/5/12/chartex" xmlns:cx7="http://schemas.microsoft.com/office/drawing/2016/5/13/chartex" xmlns:cx8="http://schemas.microsoft.com/office/drawing/2016/5/14/chartex" xmlns:mc="http://schemas.openxmlformats.org/markup-compatibility/2006" xmlns:aink="http://schemas.microsoft.com/office/drawing/2016/ink" xmlns:am3d="http://schemas.microsoft.com/office/drawing/2017/model3d" xmlns:o="urn:schemas-microsoft-com:office:office" xmlns:r="http://schemas.openxmlformats.org/officeDocument/2006/relationships" xmlns:m="http://schemas.openxmlformats.org/officeDocument/2006/math" xmlns:v="urn:schemas-microsoft-com:vml" xmlns:wp14="http://schemas.microsoft.com/office/word/2010/wordprocessingDrawing" xmlns:wp="http://schemas.openxmlformats.org/drawingml/2006/wordprocessingDrawing" xmlns:w10="urn:schemas-microsoft-com:office:word" xmlns:w="http://schemas.openxmlformats.org/wordprocessingml/2006/main" xmlns:w14="http://schemas.microsoft.com/office/word/2010/wordml" xmlns:w15="http://schemas.microsoft.com/office/word/2012/wordml" xmlns:w16cid="http://schemas.microsoft.com/office/word/2016/wordml/cid" xmlns:w16se="http://schemas.microsoft.com/office/word/2015/wordml/symex" xmlns:wpg="http://schemas.microsoft.com/office/word/2010/wordprocessingGroup" xmlns:wpi="http://schemas.microsoft.com/office/word/2010/wordprocessingInk" xmlns:wne="http://schemas.microsoft.com/office/word/2006/wordml" xmlns:wps="http://schemas.microsoft.com/office/word/2010/wordprocessingShape" mc:Ignorable="w14 w15 w16se w16cid wp14">
+  <w:p>
+    <w:r>
+      <w:t xml:space="preserve"> </w:t>
+    </w:r>
+  </w:p>
+</w:ftr>
+</file>
+
+<file path=word/footer7.xml><?xml version="1.0" encoding="utf-8"?>
+<w:ftr xmlns:wpc="http://schemas.microsoft.com/office/word/2010/wordprocessingCanvas" xmlns:cx="http://schemas.microsoft.com/office/drawing/2014/chartex" xmlns:cx1="http://schemas.microsoft.com/office/drawing/2015/9/8/chartex" xmlns:cx2="http://schemas.microsoft.com/office/drawing/2015/10/21/chartex" xmlns:cx3="http://schemas.microsoft.com/office/drawing/2016/5/9/chartex" xmlns:cx4="http://schemas.microsoft.com/office/drawing/2016/5/10/chartex" xmlns:cx5="http://schemas.microsoft.com/office/drawing/2016/5/11/chartex" xmlns:cx6="http://schemas.microsoft.com/office/drawing/2016/5/12/chartex" xmlns:cx7="http://schemas.microsoft.com/office/drawing/2016/5/13/chartex" xmlns:cx8="http://schemas.microsoft.com/office/drawing/2016/5/14/chartex" xmlns:mc="http://schemas.openxmlformats.org/markup-compatibility/2006" xmlns:aink="http://schemas.microsoft.com/office/drawing/2016/ink" xmlns:am3d="http://schemas.microsoft.com/office/drawing/2017/model3d" xmlns:o="urn:schemas-microsoft-com:office:office" xmlns:r="http://schemas.openxmlformats.org/officeDocument/2006/relationships" xmlns:m="http://schemas.openxmlformats.org/officeDocument/2006/math" xmlns:v="urn:schemas-microsoft-com:vml" xmlns:wp14="http://schemas.microsoft.com/office/word/2010/wordprocessingDrawing" xmlns:wp="http://schemas.openxmlformats.org/drawingml/2006/wordprocessingDrawing" xmlns:w10="urn:schemas-microsoft-com:office:word" xmlns:w="http://schemas.openxmlformats.org/wordprocessingml/2006/main" xmlns:w14="http://schemas.microsoft.com/office/word/2010/wordml" xmlns:w15="http://schemas.microsoft.com/office/word/2012/wordml" xmlns:w16cid="http://schemas.microsoft.com/office/word/2016/wordml/cid" xmlns:w16se="http://schemas.microsoft.com/office/word/2015/wordml/symex" xmlns:wpg="http://schemas.microsoft.com/office/word/2010/wordprocessingGroup" xmlns:wpi="http://schemas.microsoft.com/office/word/2010/wordprocessingInk" xmlns:wne="http://schemas.microsoft.com/office/word/2006/wordml" xmlns:wps="http://schemas.microsoft.com/office/word/2010/wordprocessingShape" mc:Ignorable="w14 w15 w16se w16cid wp14">
+  <w:p>
+    <w:pPr>
+      <w:framePr w:wrap="none" w:vAnchor="text" w:hAnchor="margin" w:xAlign="center" w:y="1"/>
+      <w:rPr>
+        <w:rStyle w:val="Nmerodepgina"/>
+      </w:rPr>
+    </w:pPr>
+    <w:r>
+      <w:rPr>
+        <w:rStyle w:val="Nmerodepgina"/>
+      </w:rPr>
+      <w:fldChar w:fldCharType="begin"/>
+    </w:r>
+    <w:r>
+      <w:rPr>
+        <w:rStyle w:val="Nmerodepgina"/>
+      </w:rPr>
+      <w:instrText xml:space="preserve">PAGE  </w:instrText>
+    </w:r>
+    <w:r>
+      <w:rPr>
+        <w:rStyle w:val="Nmerodepgina"/>
+      </w:rPr>
+      <w:fldChar w:fldCharType="separate"/>
+    </w:r>
+    <w:r>
+      <w:rPr>
+        <w:rStyle w:val="Nmerodepgina"/>
+        <w:noProof/>
+      </w:rPr>
+      <w:t>2</w:t>
+    </w:r>
+    <w:r>
+      <w:rPr>
+        <w:rStyle w:val="Nmerodepgina"/>
+      </w:rPr>
+      <w:fldChar w:fldCharType="end"/>
+    </w:r>
+  </w:p>
+  <w:p>
+    <w:pPr>
+      <w:ind w:left="-1080"/>
+    </w:pPr>
+  </w:p>
+</w:ftr>
+</file>
+
+<file path=word/footer8.xml><?xml version="1.0" encoding="utf-8"?>
+<w:ftr xmlns:wpc="http://schemas.microsoft.com/office/word/2010/wordprocessingCanvas" xmlns:cx="http://schemas.microsoft.com/office/drawing/2014/chartex" xmlns:cx1="http://schemas.microsoft.com/office/drawing/2015/9/8/chartex" xmlns:cx2="http://schemas.microsoft.com/office/drawing/2015/10/21/chartex" xmlns:cx3="http://schemas.microsoft.com/office/drawing/2016/5/9/chartex" xmlns:cx4="http://schemas.microsoft.com/office/drawing/2016/5/10/chartex" xmlns:cx5="http://schemas.microsoft.com/office/drawing/2016/5/11/chartex" xmlns:cx6="http://schemas.microsoft.com/office/drawing/2016/5/12/chartex" xmlns:cx7="http://schemas.microsoft.com/office/drawing/2016/5/13/chartex" xmlns:cx8="http://schemas.microsoft.com/office/drawing/2016/5/14/chartex" xmlns:mc="http://schemas.openxmlformats.org/markup-compatibility/2006" xmlns:aink="http://schemas.microsoft.com/office/drawing/2016/ink" xmlns:am3d="http://schemas.microsoft.com/office/drawing/2017/model3d" xmlns:o="urn:schemas-microsoft-com:office:office" xmlns:r="http://schemas.openxmlformats.org/officeDocument/2006/relationships" xmlns:m="http://schemas.openxmlformats.org/officeDocument/2006/math" xmlns:v="urn:schemas-microsoft-com:vml" xmlns:wp14="http://schemas.microsoft.com/office/word/2010/wordprocessingDrawing" xmlns:wp="http://schemas.openxmlformats.org/drawingml/2006/wordprocessingDrawing" xmlns:w10="urn:schemas-microsoft-com:office:word" xmlns:w="http://schemas.openxmlformats.org/wordprocessingml/2006/main" xmlns:w14="http://schemas.microsoft.com/office/word/2010/wordml" xmlns:w15="http://schemas.microsoft.com/office/word/2012/wordml" xmlns:w16cid="http://schemas.microsoft.com/office/word/2016/wordml/cid" xmlns:w16se="http://schemas.microsoft.com/office/word/2015/wordml/symex" xmlns:wpg="http://schemas.microsoft.com/office/word/2010/wordprocessingGroup" xmlns:wpi="http://schemas.microsoft.com/office/word/2010/wordprocessingInk" xmlns:wne="http://schemas.microsoft.com/office/word/2006/wordml" xmlns:wps="http://schemas.microsoft.com/office/word/2010/wordprocessingShape" mc:Ignorable="w14 w15 w16se w16cid wp14">
+  <w:p>
+    <w:pPr>
+      <w:framePr w:wrap="none" w:vAnchor="text" w:hAnchor="margin" w:xAlign="center" w:y="1"/>
+      <w:rPr>
+        <w:rStyle w:val="Nmerodepgina"/>
+      </w:rPr>
+    </w:pPr>
+    <w:r>
+      <w:rPr>
+        <w:rStyle w:val="Nmerodepgina"/>
+      </w:rPr>
+      <w:fldChar w:fldCharType="begin"/>
+    </w:r>
+    <w:r>
+      <w:rPr>
+        <w:rStyle w:val="Nmerodepgina"/>
+      </w:rPr>
+      <w:instrText xml:space="preserve">PAGE  </w:instrText>
+    </w:r>
+    <w:r>
+      <w:rPr>
+        <w:rStyle w:val="Nmerodepgina"/>
+      </w:rPr>
+      <w:fldChar w:fldCharType="separate"/>
+    </w:r>
+    <w:r>
+      <w:rPr>
+        <w:rStyle w:val="Nmerodepgina"/>
+        <w:noProof/>
+      </w:rPr>
+      <w:t>3</w:t>
+    </w:r>
+    <w:r>
+      <w:rPr>
+        <w:rStyle w:val="Nmerodepgina"/>
+      </w:rPr>
+      <w:fldChar w:fldCharType="end"/>
+    </w:r>
+  </w:p>
+  <w:p>
+    <w:pPr>
+      <w:rPr>
+        <w:b/>
+      </w:rPr>
+    </w:pPr>
+  </w:p>
+</w:ftr>
+</file>
+
+<file path=word/footer9.xml><?xml version="1.0" encoding="utf-8"?>
 <w:ftr xmlns:wpc="http://schemas.microsoft.com/office/word/2010/wordprocessingCanvas" xmlns:cx="http://schemas.microsoft.com/office/drawing/2014/chartex" xmlns:cx1="http://schemas.microsoft.com/office/drawing/2015/9/8/chartex" xmlns:cx2="http://schemas.microsoft.com/office/drawing/2015/10/21/chartex" xmlns:cx3="http://schemas.microsoft.com/office/drawing/2016/5/9/chartex" xmlns:cx4="http://schemas.microsoft.com/office/drawing/2016/5/10/chartex" xmlns:cx5="http://schemas.microsoft.com/office/drawing/2016/5/11/chartex" xmlns:cx6="http://schemas.microsoft.com/office/drawing/2016/5/12/chartex" xmlns:cx7="http://schemas.microsoft.com/office/drawing/2016/5/13/chartex" xmlns:cx8="http://schemas.microsoft.com/office/drawing/2016/5/14/chartex" xmlns:mc="http://schemas.openxmlformats.org/markup-compatibility/2006" xmlns:aink="http://schemas.microsoft.com/office/drawing/2016/ink" xmlns:am3d="http://schemas.microsoft.com/office/drawing/2017/model3d" xmlns:o="urn:schemas-microsoft-com:office:office" xmlns:r="http://schemas.openxmlformats.org/officeDocument/2006/relationships" xmlns:m="http://schemas.openxmlformats.org/officeDocument/2006/math" xmlns:v="urn:schemas-microsoft-com:vml" xmlns:wp14="http://schemas.microsoft.com/office/word/2010/wordprocessingDrawing" xmlns:wp="http://schemas.openxmlformats.org/drawingml/2006/wordprocessingDrawing" xmlns:w10="urn:schemas-microsoft-com:office:word" xmlns:w="http://schemas.openxmlformats.org/wordprocessingml/2006/main" xmlns:w14="http://schemas.microsoft.com/office/word/2010/wordml" xmlns:w15="http://schemas.microsoft.com/office/word/2012/wordml" xmlns:w16cid="http://schemas.microsoft.com/office/word/2016/wordml/cid" xmlns:w16se="http://schemas.microsoft.com/office/word/2015/wordml/symex" xmlns:wpg="http://schemas.microsoft.com/office/word/2010/wordprocessingGroup" xmlns:wpi="http://schemas.microsoft.com/office/word/2010/wordprocessingInk" xmlns:wne="http://schemas.microsoft.com/office/word/2006/wordml" xmlns:wps="http://schemas.microsoft.com/office/word/2010/wordprocessingShape" mc:Ignorable="w14 w15 w16se w16cid wp14">
   <w:p>
     <w:r>
@@ -1038,7 +2557,7 @@
         </mc:Choice>
         <mc:Fallback>
           <w:pict>
-            <v:rect id="Rectangle 2" o:spid="_x0000_s1027" style="position:absolute;margin-left:145.2pt;margin-top:30pt;width:8.4pt;height:78pt;z-index:251659264;visibility:visible;mso-wrap-style:square;mso-width-percent:0;mso-height-percent:0;mso-wrap-distance-left:9pt;mso-wrap-distance-top:0;mso-wrap-distance-right:9pt;mso-wrap-distance-bottom:0;mso-position-horizontal:absolute;mso-position-horizontal-relative:page;mso-position-vertical:absolute;mso-position-vertical-relative:page;mso-width-percent:0;mso-height-percent:0;mso-width-relative:page;mso-height-relative:page;v-text-anchor:top" o:gfxdata="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" o:allowincell="f" filled="f" stroked="f" strokecolor="white" strokeweight="6pt">
+            <v:rect id="Rectangle 2" o:spid="_x0000_s1028" style="position:absolute;margin-left:145.2pt;margin-top:30pt;width:8.4pt;height:78pt;z-index:251659264;visibility:visible;mso-wrap-style:square;mso-width-percent:0;mso-height-percent:0;mso-wrap-distance-left:9pt;mso-wrap-distance-top:0;mso-wrap-distance-right:9pt;mso-wrap-distance-bottom:0;mso-position-horizontal:absolute;mso-position-horizontal-relative:page;mso-position-vertical:absolute;mso-position-vertical-relative:page;mso-width-percent:0;mso-height-percent:0;mso-width-relative:page;mso-height-relative:page;v-text-anchor:top" o:gfxdata="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" o:allowincell="f" filled="f" stroked="f" strokecolor="white" strokeweight="6pt">
               <v:textbox inset="0,0,0,0">
                 <w:txbxContent>
                   <w:p>
@@ -1125,6 +2644,18 @@
 </w:hdr>
 </file>
 
+<file path=word/header10.xml><?xml version="1.0" encoding="utf-8"?>
+<w:hdr xmlns:wpc="http://schemas.microsoft.com/office/word/2010/wordprocessingCanvas" xmlns:cx="http://schemas.microsoft.com/office/drawing/2014/chartex" xmlns:cx1="http://schemas.microsoft.com/office/drawing/2015/9/8/chartex" xmlns:cx2="http://schemas.microsoft.com/office/drawing/2015/10/21/chartex" xmlns:cx3="http://schemas.microsoft.com/office/drawing/2016/5/9/chartex" xmlns:cx4="http://schemas.microsoft.com/office/drawing/2016/5/10/chartex" xmlns:cx5="http://schemas.microsoft.com/office/drawing/2016/5/11/chartex" xmlns:cx6="http://schemas.microsoft.com/office/drawing/2016/5/12/chartex" xmlns:cx7="http://schemas.microsoft.com/office/drawing/2016/5/13/chartex" xmlns:cx8="http://schemas.microsoft.com/office/drawing/2016/5/14/chartex" xmlns:mc="http://schemas.openxmlformats.org/markup-compatibility/2006" xmlns:aink="http://schemas.microsoft.com/office/drawing/2016/ink" xmlns:am3d="http://schemas.microsoft.com/office/drawing/2017/model3d" xmlns:o="urn:schemas-microsoft-com:office:office" xmlns:r="http://schemas.openxmlformats.org/officeDocument/2006/relationships" xmlns:m="http://schemas.openxmlformats.org/officeDocument/2006/math" xmlns:v="urn:schemas-microsoft-com:vml" xmlns:wp14="http://schemas.microsoft.com/office/word/2010/wordprocessingDrawing" xmlns:wp="http://schemas.openxmlformats.org/drawingml/2006/wordprocessingDrawing" xmlns:w10="urn:schemas-microsoft-com:office:word" xmlns:w="http://schemas.openxmlformats.org/wordprocessingml/2006/main" xmlns:w14="http://schemas.microsoft.com/office/word/2010/wordml" xmlns:w15="http://schemas.microsoft.com/office/word/2012/wordml" xmlns:w16cid="http://schemas.microsoft.com/office/word/2016/wordml/cid" xmlns:w16se="http://schemas.microsoft.com/office/word/2015/wordml/symex" xmlns:wpg="http://schemas.microsoft.com/office/word/2010/wordprocessingGroup" xmlns:wpi="http://schemas.microsoft.com/office/word/2010/wordprocessingInk" xmlns:wne="http://schemas.microsoft.com/office/word/2006/wordml" xmlns:wps="http://schemas.microsoft.com/office/word/2010/wordprocessingShape" mc:Ignorable="w14 w15 w16se w16cid wp14">
+  <w:p/>
+</w:hdr>
+</file>
+
+<file path=word/header11.xml><?xml version="1.0" encoding="utf-8"?>
+<w:hdr xmlns:wpc="http://schemas.microsoft.com/office/word/2010/wordprocessingCanvas" xmlns:cx="http://schemas.microsoft.com/office/drawing/2014/chartex" xmlns:cx1="http://schemas.microsoft.com/office/drawing/2015/9/8/chartex" xmlns:cx2="http://schemas.microsoft.com/office/drawing/2015/10/21/chartex" xmlns:cx3="http://schemas.microsoft.com/office/drawing/2016/5/9/chartex" xmlns:cx4="http://schemas.microsoft.com/office/drawing/2016/5/10/chartex" xmlns:cx5="http://schemas.microsoft.com/office/drawing/2016/5/11/chartex" xmlns:cx6="http://schemas.microsoft.com/office/drawing/2016/5/12/chartex" xmlns:cx7="http://schemas.microsoft.com/office/drawing/2016/5/13/chartex" xmlns:cx8="http://schemas.microsoft.com/office/drawing/2016/5/14/chartex" xmlns:mc="http://schemas.openxmlformats.org/markup-compatibility/2006" xmlns:aink="http://schemas.microsoft.com/office/drawing/2016/ink" xmlns:am3d="http://schemas.microsoft.com/office/drawing/2017/model3d" xmlns:o="urn:schemas-microsoft-com:office:office" xmlns:r="http://schemas.openxmlformats.org/officeDocument/2006/relationships" xmlns:m="http://schemas.openxmlformats.org/officeDocument/2006/math" xmlns:v="urn:schemas-microsoft-com:vml" xmlns:wp14="http://schemas.microsoft.com/office/word/2010/wordprocessingDrawing" xmlns:wp="http://schemas.openxmlformats.org/drawingml/2006/wordprocessingDrawing" xmlns:w10="urn:schemas-microsoft-com:office:word" xmlns:w="http://schemas.openxmlformats.org/wordprocessingml/2006/main" xmlns:w14="http://schemas.microsoft.com/office/word/2010/wordml" xmlns:w15="http://schemas.microsoft.com/office/word/2012/wordml" xmlns:w16cid="http://schemas.microsoft.com/office/word/2016/wordml/cid" xmlns:w16se="http://schemas.microsoft.com/office/word/2015/wordml/symex" xmlns:wpg="http://schemas.microsoft.com/office/word/2010/wordprocessingGroup" xmlns:wpi="http://schemas.microsoft.com/office/word/2010/wordprocessingInk" xmlns:wne="http://schemas.microsoft.com/office/word/2006/wordml" xmlns:wps="http://schemas.microsoft.com/office/word/2010/wordprocessingShape" mc:Ignorable="w14 w15 w16se w16cid wp14">
+  <w:p/>
+</w:hdr>
+</file>
+
 <file path=word/header2.xml><?xml version="1.0" encoding="utf-8"?>
 <w:hdr xmlns:wpc="http://schemas.microsoft.com/office/word/2010/wordprocessingCanvas" xmlns:cx="http://schemas.microsoft.com/office/drawing/2014/chartex" xmlns:cx1="http://schemas.microsoft.com/office/drawing/2015/9/8/chartex" xmlns:cx2="http://schemas.microsoft.com/office/drawing/2015/10/21/chartex" xmlns:cx3="http://schemas.microsoft.com/office/drawing/2016/5/9/chartex" xmlns:cx4="http://schemas.microsoft.com/office/drawing/2016/5/10/chartex" xmlns:cx5="http://schemas.microsoft.com/office/drawing/2016/5/11/chartex" xmlns:cx6="http://schemas.microsoft.com/office/drawing/2016/5/12/chartex" xmlns:cx7="http://schemas.microsoft.com/office/drawing/2016/5/13/chartex" xmlns:cx8="http://schemas.microsoft.com/office/drawing/2016/5/14/chartex" xmlns:mc="http://schemas.openxmlformats.org/markup-compatibility/2006" xmlns:aink="http://schemas.microsoft.com/office/drawing/2016/ink" xmlns:am3d="http://schemas.microsoft.com/office/drawing/2017/model3d" xmlns:o="urn:schemas-microsoft-com:office:office" xmlns:r="http://schemas.openxmlformats.org/officeDocument/2006/relationships" xmlns:m="http://schemas.openxmlformats.org/officeDocument/2006/math" xmlns:v="urn:schemas-microsoft-com:vml" xmlns:wp14="http://schemas.microsoft.com/office/word/2010/wordprocessingDrawing" xmlns:wp="http://schemas.openxmlformats.org/drawingml/2006/wordprocessingDrawing" xmlns:w10="urn:schemas-microsoft-com:office:word" xmlns:w="http://schemas.openxmlformats.org/wordprocessingml/2006/main" xmlns:w14="http://schemas.microsoft.com/office/word/2010/wordml" xmlns:w15="http://schemas.microsoft.com/office/word/2012/wordml" xmlns:w16cid="http://schemas.microsoft.com/office/word/2016/wordml/cid" xmlns:w16se="http://schemas.microsoft.com/office/word/2015/wordml/symex" xmlns:wpg="http://schemas.microsoft.com/office/word/2010/wordprocessingGroup" xmlns:wpi="http://schemas.microsoft.com/office/word/2010/wordprocessingInk" xmlns:wne="http://schemas.microsoft.com/office/word/2006/wordml" xmlns:wps="http://schemas.microsoft.com/office/word/2010/wordprocessingShape" mc:Ignorable="w14 w15 w16se w16cid wp14">
   <w:p>
@@ -1137,17 +2668,1049 @@
 
 <file path=word/header3.xml><?xml version="1.0" encoding="utf-8"?>
 <w:hdr xmlns:wpc="http://schemas.microsoft.com/office/word/2010/wordprocessingCanvas" xmlns:cx="http://schemas.microsoft.com/office/drawing/2014/chartex" xmlns:cx1="http://schemas.microsoft.com/office/drawing/2015/9/8/chartex" xmlns:cx2="http://schemas.microsoft.com/office/drawing/2015/10/21/chartex" xmlns:cx3="http://schemas.microsoft.com/office/drawing/2016/5/9/chartex" xmlns:cx4="http://schemas.microsoft.com/office/drawing/2016/5/10/chartex" xmlns:cx5="http://schemas.microsoft.com/office/drawing/2016/5/11/chartex" xmlns:cx6="http://schemas.microsoft.com/office/drawing/2016/5/12/chartex" xmlns:cx7="http://schemas.microsoft.com/office/drawing/2016/5/13/chartex" xmlns:cx8="http://schemas.microsoft.com/office/drawing/2016/5/14/chartex" xmlns:mc="http://schemas.openxmlformats.org/markup-compatibility/2006" xmlns:aink="http://schemas.microsoft.com/office/drawing/2016/ink" xmlns:am3d="http://schemas.microsoft.com/office/drawing/2017/model3d" xmlns:o="urn:schemas-microsoft-com:office:office" xmlns:r="http://schemas.openxmlformats.org/officeDocument/2006/relationships" xmlns:m="http://schemas.openxmlformats.org/officeDocument/2006/math" xmlns:v="urn:schemas-microsoft-com:vml" xmlns:wp14="http://schemas.microsoft.com/office/word/2010/wordprocessingDrawing" xmlns:wp="http://schemas.openxmlformats.org/drawingml/2006/wordprocessingDrawing" xmlns:w10="urn:schemas-microsoft-com:office:word" xmlns:w="http://schemas.openxmlformats.org/wordprocessingml/2006/main" xmlns:w14="http://schemas.microsoft.com/office/word/2010/wordml" xmlns:w15="http://schemas.microsoft.com/office/word/2012/wordml" xmlns:w16cid="http://schemas.microsoft.com/office/word/2016/wordml/cid" xmlns:w16se="http://schemas.microsoft.com/office/word/2015/wordml/symex" xmlns:wpg="http://schemas.microsoft.com/office/word/2010/wordprocessingGroup" xmlns:wpi="http://schemas.microsoft.com/office/word/2010/wordprocessingInk" xmlns:wne="http://schemas.microsoft.com/office/word/2006/wordml" xmlns:wps="http://schemas.microsoft.com/office/word/2010/wordprocessingShape" mc:Ignorable="w14 w15 w16se w16cid wp14">
-  <w:p/>
+  <w:p>
+    <w:r>
+      <w:rPr>
+        <w:noProof/>
+      </w:rPr>
+      <mc:AlternateContent>
+        <mc:Choice Requires="wps">
+          <w:drawing>
+            <wp:anchor distT="0" distB="0" distL="114300" distR="114300" simplePos="0" relativeHeight="251661312" behindDoc="0" locked="1" layoutInCell="0" allowOverlap="1" wp14:anchorId="55AB8DF4" wp14:editId="3171AA73">
+              <wp:simplePos x="0" y="0"/>
+              <wp:positionH relativeFrom="page">
+                <wp:posOffset>457200</wp:posOffset>
+              </wp:positionH>
+              <wp:positionV relativeFrom="page">
+                <wp:posOffset>1207770</wp:posOffset>
+              </wp:positionV>
+              <wp:extent cx="6858000" cy="304800"/>
+              <wp:effectExtent l="0" t="0" r="0" b="0"/>
+              <wp:wrapNone/>
+              <wp:docPr id="5" name="Rectangle 1"/>
+              <wp:cNvGraphicFramePr>
+                <a:graphicFrameLocks xmlns:a="http://schemas.openxmlformats.org/drawingml/2006/main"/>
+              </wp:cNvGraphicFramePr>
+              <a:graphic xmlns:a="http://schemas.openxmlformats.org/drawingml/2006/main">
+                <a:graphicData uri="http://schemas.microsoft.com/office/word/2010/wordprocessingShape">
+                  <wps:wsp>
+                    <wps:cNvSpPr>
+                      <a:spLocks noChangeArrowheads="1"/>
+                    </wps:cNvSpPr>
+                    <wps:spPr bwMode="auto">
+                      <a:xfrm>
+                        <a:off x="0" y="0"/>
+                        <a:ext cx="6858000" cy="304800"/>
+                      </a:xfrm>
+                      <a:prstGeom prst="rect">
+                        <a:avLst/>
+                      </a:prstGeom>
+                      <a:solidFill>
+                        <a:srgbClr val="E5E5E5"/>
+                      </a:solidFill>
+                      <a:ln>
+                        <a:noFill/>
+                      </a:ln>
+                      <a:effectLst/>
+                      <a:extLst>
+                        <a:ext uri="{91240B29-F687-4F45-9708-019B960494DF}">
+                          <a14:hiddenLine xmlns:a14="http://schemas.microsoft.com/office/drawing/2010/main" w="9525">
+                            <a:solidFill>
+                              <a:srgbClr val="E5E5E5"/>
+                            </a:solidFill>
+                            <a:miter lim="800000"/>
+                            <a:headEnd/>
+                            <a:tailEnd/>
+                          </a14:hiddenLine>
+                        </a:ext>
+                        <a:ext uri="{AF507438-7753-43E0-B8FC-AC1667EBCBE1}">
+                          <a14:hiddenEffects xmlns:a14="http://schemas.microsoft.com/office/drawing/2010/main">
+                            <a:effectLst>
+                              <a:outerShdw dist="35921" dir="2700000" algn="ctr" rotWithShape="0">
+                                <a:srgbClr val="808080"/>
+                              </a:outerShdw>
+                            </a:effectLst>
+                          </a14:hiddenEffects>
+                        </a:ext>
+                      </a:extLst>
+                    </wps:spPr>
+                    <wps:bodyPr rot="0" vert="horz" wrap="square" lIns="91440" tIns="45720" rIns="91440" bIns="45720" anchor="t" anchorCtr="0" upright="1">
+                      <a:noAutofit/>
+                    </wps:bodyPr>
+                  </wps:wsp>
+                </a:graphicData>
+              </a:graphic>
+              <wp14:sizeRelH relativeFrom="page">
+                <wp14:pctWidth>0</wp14:pctWidth>
+              </wp14:sizeRelH>
+              <wp14:sizeRelV relativeFrom="page">
+                <wp14:pctHeight>0</wp14:pctHeight>
+              </wp14:sizeRelV>
+            </wp:anchor>
+          </w:drawing>
+        </mc:Choice>
+        <mc:Fallback>
+          <w:pict>
+            <v:rect w14:anchorId="50DC862B" id="Rectangle 1" o:spid="_x0000_s1026" style="position:absolute;margin-left:36pt;margin-top:95.1pt;width:540pt;height:24pt;z-index:251661312;visibility:visible;mso-wrap-style:square;mso-width-percent:0;mso-height-percent:0;mso-wrap-distance-left:9pt;mso-wrap-distance-top:0;mso-wrap-distance-right:9pt;mso-wrap-distance-bottom:0;mso-position-horizontal:absolute;mso-position-horizontal-relative:page;mso-position-vertical:absolute;mso-position-vertical-relative:page;mso-width-percent:0;mso-height-percent:0;mso-width-relative:page;mso-height-relative:page;v-text-anchor:top" o:gfxdata="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" o:allowincell="f" fillcolor="#e5e5e5" stroked="f" strokecolor="#e5e5e5">
+              <w10:wrap anchorx="page" anchory="page"/>
+              <w10:anchorlock/>
+            </v:rect>
+          </w:pict>
+        </mc:Fallback>
+      </mc:AlternateContent>
+    </w:r>
+    <w:r>
+      <w:rPr>
+        <w:noProof/>
+      </w:rPr>
+      <mc:AlternateContent>
+        <mc:Choice Requires="wps">
+          <w:drawing>
+            <wp:anchor distT="0" distB="0" distL="114300" distR="114300" simplePos="0" relativeHeight="251662336" behindDoc="0" locked="1" layoutInCell="0" allowOverlap="1" wp14:anchorId="70A4CB53" wp14:editId="7D192F47">
+              <wp:simplePos x="0" y="0"/>
+              <wp:positionH relativeFrom="page">
+                <wp:posOffset>1844040</wp:posOffset>
+              </wp:positionH>
+              <wp:positionV relativeFrom="page">
+                <wp:posOffset>381000</wp:posOffset>
+              </wp:positionV>
+              <wp:extent cx="106680" cy="990600"/>
+              <wp:effectExtent l="0" t="0" r="0" b="0"/>
+              <wp:wrapNone/>
+              <wp:docPr id="6" name="Rectangle 2"/>
+              <wp:cNvGraphicFramePr>
+                <a:graphicFrameLocks xmlns:a="http://schemas.openxmlformats.org/drawingml/2006/main"/>
+              </wp:cNvGraphicFramePr>
+              <a:graphic xmlns:a="http://schemas.openxmlformats.org/drawingml/2006/main">
+                <a:graphicData uri="http://schemas.microsoft.com/office/word/2010/wordprocessingShape">
+                  <wps:wsp>
+                    <wps:cNvSpPr>
+                      <a:spLocks noChangeArrowheads="1"/>
+                    </wps:cNvSpPr>
+                    <wps:spPr bwMode="auto">
+                      <a:xfrm>
+                        <a:off x="0" y="0"/>
+                        <a:ext cx="106680" cy="990600"/>
+                      </a:xfrm>
+                      <a:prstGeom prst="rect">
+                        <a:avLst/>
+                      </a:prstGeom>
+                      <a:noFill/>
+                      <a:ln>
+                        <a:noFill/>
+                      </a:ln>
+                      <a:effectLst/>
+                      <a:extLst>
+                        <a:ext uri="{909E8E84-426E-40DD-AFC4-6F175D3DCCD1}">
+                          <a14:hiddenFill xmlns:a14="http://schemas.microsoft.com/office/drawing/2010/main">
+                            <a:solidFill>
+                              <a:srgbClr val="FFFFFF"/>
+                            </a:solidFill>
+                          </a14:hiddenFill>
+                        </a:ext>
+                        <a:ext uri="{91240B29-F687-4F45-9708-019B960494DF}">
+                          <a14:hiddenLine xmlns:a14="http://schemas.microsoft.com/office/drawing/2010/main" w="76200">
+                            <a:solidFill>
+                              <a:srgbClr val="FFFFFF"/>
+                            </a:solidFill>
+                            <a:miter lim="800000"/>
+                            <a:headEnd/>
+                            <a:tailEnd/>
+                          </a14:hiddenLine>
+                        </a:ext>
+                        <a:ext uri="{AF507438-7753-43E0-B8FC-AC1667EBCBE1}">
+                          <a14:hiddenEffects xmlns:a14="http://schemas.microsoft.com/office/drawing/2010/main">
+                            <a:effectLst/>
+                          </a14:hiddenEffects>
+                        </a:ext>
+                      </a:extLst>
+                    </wps:spPr>
+                    <wps:txbx>
+                      <w:txbxContent>
+                        <w:p>
+                          <w:pPr>
+                            <w:spacing w:line="130" w:lineRule="exact"/>
+                            <w:rPr>
+                              <w:sz w:val="40"/>
+                            </w:rPr>
+                          </w:pPr>
+                          <w:r>
+                            <w:rPr>
+                              <w:sz w:val="40"/>
+                            </w:rPr>
+                            <w:t>.</w:t>
+                          </w:r>
+                          <w:r>
+                            <w:rPr>
+                              <w:sz w:val="40"/>
+                            </w:rPr>
+                            <w:br/>
+                            <w:t>.</w:t>
+                          </w:r>
+                          <w:r>
+                            <w:rPr>
+                              <w:sz w:val="40"/>
+                            </w:rPr>
+                            <w:br/>
+                            <w:t>.</w:t>
+                          </w:r>
+                          <w:r>
+                            <w:rPr>
+                              <w:sz w:val="40"/>
+                            </w:rPr>
+                            <w:br/>
+                            <w:t>.</w:t>
+                          </w:r>
+                          <w:r>
+                            <w:rPr>
+                              <w:sz w:val="40"/>
+                            </w:rPr>
+                            <w:br/>
+                            <w:t>.</w:t>
+                          </w:r>
+                          <w:r>
+                            <w:rPr>
+                              <w:sz w:val="40"/>
+                            </w:rPr>
+                            <w:br/>
+                            <w:t>.</w:t>
+                          </w:r>
+                          <w:r>
+                            <w:rPr>
+                              <w:sz w:val="40"/>
+                            </w:rPr>
+                            <w:br/>
+                            <w:t>.</w:t>
+                          </w:r>
+                          <w:r>
+                            <w:rPr>
+                              <w:sz w:val="40"/>
+                            </w:rPr>
+                            <w:br/>
+                            <w:t>.</w:t>
+                          </w:r>
+                          <w:r>
+                            <w:rPr>
+                              <w:sz w:val="40"/>
+                            </w:rPr>
+                            <w:br/>
+                            <w:t>.</w:t>
+                          </w:r>
+                        </w:p>
+                        <w:p/>
+                      </w:txbxContent>
+                    </wps:txbx>
+                    <wps:bodyPr rot="0" vert="horz" wrap="square" lIns="0" tIns="0" rIns="0" bIns="0" anchor="t" anchorCtr="0" upright="1">
+                      <a:noAutofit/>
+                    </wps:bodyPr>
+                  </wps:wsp>
+                </a:graphicData>
+              </a:graphic>
+              <wp14:sizeRelH relativeFrom="page">
+                <wp14:pctWidth>0</wp14:pctWidth>
+              </wp14:sizeRelH>
+              <wp14:sizeRelV relativeFrom="page">
+                <wp14:pctHeight>0</wp14:pctHeight>
+              </wp14:sizeRelV>
+            </wp:anchor>
+          </w:drawing>
+        </mc:Choice>
+        <mc:Fallback>
+          <w:pict>
+            <v:rect w14:anchorId="70A4CB53" id="_x0000_s1029" style="position:absolute;margin-left:145.2pt;margin-top:30pt;width:8.4pt;height:78pt;z-index:251662336;visibility:visible;mso-wrap-style:square;mso-width-percent:0;mso-height-percent:0;mso-wrap-distance-left:9pt;mso-wrap-distance-top:0;mso-wrap-distance-right:9pt;mso-wrap-distance-bottom:0;mso-position-horizontal:absolute;mso-position-horizontal-relative:page;mso-position-vertical:absolute;mso-position-vertical-relative:page;mso-width-percent:0;mso-height-percent:0;mso-width-relative:page;mso-height-relative:page;v-text-anchor:top" o:gfxdata="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" o:allowincell="f" filled="f" stroked="f" strokecolor="white" strokeweight="6pt">
+              <v:textbox inset="0,0,0,0">
+                <w:txbxContent>
+                  <w:p>
+                    <w:pPr>
+                      <w:spacing w:line="130" w:lineRule="exact"/>
+                      <w:rPr>
+                        <w:sz w:val="40"/>
+                      </w:rPr>
+                    </w:pPr>
+                    <w:r>
+                      <w:rPr>
+                        <w:sz w:val="40"/>
+                      </w:rPr>
+                      <w:t>.</w:t>
+                    </w:r>
+                    <w:r>
+                      <w:rPr>
+                        <w:sz w:val="40"/>
+                      </w:rPr>
+                      <w:br/>
+                      <w:t>.</w:t>
+                    </w:r>
+                    <w:r>
+                      <w:rPr>
+                        <w:sz w:val="40"/>
+                      </w:rPr>
+                      <w:br/>
+                      <w:t>.</w:t>
+                    </w:r>
+                    <w:r>
+                      <w:rPr>
+                        <w:sz w:val="40"/>
+                      </w:rPr>
+                      <w:br/>
+                      <w:t>.</w:t>
+                    </w:r>
+                    <w:r>
+                      <w:rPr>
+                        <w:sz w:val="40"/>
+                      </w:rPr>
+                      <w:br/>
+                      <w:t>.</w:t>
+                    </w:r>
+                    <w:r>
+                      <w:rPr>
+                        <w:sz w:val="40"/>
+                      </w:rPr>
+                      <w:br/>
+                      <w:t>.</w:t>
+                    </w:r>
+                    <w:r>
+                      <w:rPr>
+                        <w:sz w:val="40"/>
+                      </w:rPr>
+                      <w:br/>
+                      <w:t>.</w:t>
+                    </w:r>
+                    <w:r>
+                      <w:rPr>
+                        <w:sz w:val="40"/>
+                      </w:rPr>
+                      <w:br/>
+                      <w:t>.</w:t>
+                    </w:r>
+                    <w:r>
+                      <w:rPr>
+                        <w:sz w:val="40"/>
+                      </w:rPr>
+                      <w:br/>
+                      <w:t>.</w:t>
+                    </w:r>
+                  </w:p>
+                  <w:p/>
+                </w:txbxContent>
+              </v:textbox>
+              <w10:wrap anchorx="page" anchory="page"/>
+              <w10:anchorlock/>
+            </v:rect>
+          </w:pict>
+        </mc:Fallback>
+      </mc:AlternateContent>
+    </w:r>
+  </w:p>
 </w:hdr>
 </file>
 
 <file path=word/header4.xml><?xml version="1.0" encoding="utf-8"?>
 <w:hdr xmlns:wpc="http://schemas.microsoft.com/office/word/2010/wordprocessingCanvas" xmlns:cx="http://schemas.microsoft.com/office/drawing/2014/chartex" xmlns:cx1="http://schemas.microsoft.com/office/drawing/2015/9/8/chartex" xmlns:cx2="http://schemas.microsoft.com/office/drawing/2015/10/21/chartex" xmlns:cx3="http://schemas.microsoft.com/office/drawing/2016/5/9/chartex" xmlns:cx4="http://schemas.microsoft.com/office/drawing/2016/5/10/chartex" xmlns:cx5="http://schemas.microsoft.com/office/drawing/2016/5/11/chartex" xmlns:cx6="http://schemas.microsoft.com/office/drawing/2016/5/12/chartex" xmlns:cx7="http://schemas.microsoft.com/office/drawing/2016/5/13/chartex" xmlns:cx8="http://schemas.microsoft.com/office/drawing/2016/5/14/chartex" xmlns:mc="http://schemas.openxmlformats.org/markup-compatibility/2006" xmlns:aink="http://schemas.microsoft.com/office/drawing/2016/ink" xmlns:am3d="http://schemas.microsoft.com/office/drawing/2017/model3d" xmlns:o="urn:schemas-microsoft-com:office:office" xmlns:r="http://schemas.openxmlformats.org/officeDocument/2006/relationships" xmlns:m="http://schemas.openxmlformats.org/officeDocument/2006/math" xmlns:v="urn:schemas-microsoft-com:vml" xmlns:wp14="http://schemas.microsoft.com/office/word/2010/wordprocessingDrawing" xmlns:wp="http://schemas.openxmlformats.org/drawingml/2006/wordprocessingDrawing" xmlns:w10="urn:schemas-microsoft-com:office:word" xmlns:w="http://schemas.openxmlformats.org/wordprocessingml/2006/main" xmlns:w14="http://schemas.microsoft.com/office/word/2010/wordml" xmlns:w15="http://schemas.microsoft.com/office/word/2012/wordml" xmlns:w16cid="http://schemas.microsoft.com/office/word/2016/wordml/cid" xmlns:w16se="http://schemas.microsoft.com/office/word/2015/wordml/symex" xmlns:wpg="http://schemas.microsoft.com/office/word/2010/wordprocessingGroup" xmlns:wpi="http://schemas.microsoft.com/office/word/2010/wordprocessingInk" xmlns:wne="http://schemas.microsoft.com/office/word/2006/wordml" xmlns:wps="http://schemas.microsoft.com/office/word/2010/wordprocessingShape" mc:Ignorable="w14 w15 w16se w16cid wp14">
-  <w:p/>
+  <w:p>
+    <w:r>
+      <w:t xml:space="preserve"> </w:t>
+    </w:r>
+  </w:p>
 </w:hdr>
 </file>
 
 <file path=word/header5.xml><?xml version="1.0" encoding="utf-8"?>
+<w:hdr xmlns:wpc="http://schemas.microsoft.com/office/word/2010/wordprocessingCanvas" xmlns:cx="http://schemas.microsoft.com/office/drawing/2014/chartex" xmlns:cx1="http://schemas.microsoft.com/office/drawing/2015/9/8/chartex" xmlns:cx2="http://schemas.microsoft.com/office/drawing/2015/10/21/chartex" xmlns:cx3="http://schemas.microsoft.com/office/drawing/2016/5/9/chartex" xmlns:cx4="http://schemas.microsoft.com/office/drawing/2016/5/10/chartex" xmlns:cx5="http://schemas.microsoft.com/office/drawing/2016/5/11/chartex" xmlns:cx6="http://schemas.microsoft.com/office/drawing/2016/5/12/chartex" xmlns:cx7="http://schemas.microsoft.com/office/drawing/2016/5/13/chartex" xmlns:cx8="http://schemas.microsoft.com/office/drawing/2016/5/14/chartex" xmlns:mc="http://schemas.openxmlformats.org/markup-compatibility/2006" xmlns:aink="http://schemas.microsoft.com/office/drawing/2016/ink" xmlns:am3d="http://schemas.microsoft.com/office/drawing/2017/model3d" xmlns:o="urn:schemas-microsoft-com:office:office" xmlns:r="http://schemas.openxmlformats.org/officeDocument/2006/relationships" xmlns:m="http://schemas.openxmlformats.org/officeDocument/2006/math" xmlns:v="urn:schemas-microsoft-com:vml" xmlns:wp14="http://schemas.microsoft.com/office/word/2010/wordprocessingDrawing" xmlns:wp="http://schemas.openxmlformats.org/drawingml/2006/wordprocessingDrawing" xmlns:w10="urn:schemas-microsoft-com:office:word" xmlns:w="http://schemas.openxmlformats.org/wordprocessingml/2006/main" xmlns:w14="http://schemas.microsoft.com/office/word/2010/wordml" xmlns:w15="http://schemas.microsoft.com/office/word/2012/wordml" xmlns:w16cid="http://schemas.microsoft.com/office/word/2016/wordml/cid" xmlns:w16se="http://schemas.microsoft.com/office/word/2015/wordml/symex" xmlns:wpg="http://schemas.microsoft.com/office/word/2010/wordprocessingGroup" xmlns:wpi="http://schemas.microsoft.com/office/word/2010/wordprocessingInk" xmlns:wne="http://schemas.microsoft.com/office/word/2006/wordml" xmlns:wps="http://schemas.microsoft.com/office/word/2010/wordprocessingShape" mc:Ignorable="w14 w15 w16se w16cid wp14">
+  <w:p>
+    <w:r>
+      <w:rPr>
+        <w:noProof/>
+      </w:rPr>
+      <mc:AlternateContent>
+        <mc:Choice Requires="wps">
+          <w:drawing>
+            <wp:anchor distT="0" distB="0" distL="114300" distR="114300" simplePos="0" relativeHeight="251664384" behindDoc="0" locked="1" layoutInCell="0" allowOverlap="1" wp14:anchorId="55AB8DF4" wp14:editId="3171AA73">
+              <wp:simplePos x="0" y="0"/>
+              <wp:positionH relativeFrom="page">
+                <wp:posOffset>457200</wp:posOffset>
+              </wp:positionH>
+              <wp:positionV relativeFrom="page">
+                <wp:posOffset>1207770</wp:posOffset>
+              </wp:positionV>
+              <wp:extent cx="6858000" cy="304800"/>
+              <wp:effectExtent l="0" t="0" r="0" b="0"/>
+              <wp:wrapNone/>
+              <wp:docPr id="7" name="Rectangle 1"/>
+              <wp:cNvGraphicFramePr>
+                <a:graphicFrameLocks xmlns:a="http://schemas.openxmlformats.org/drawingml/2006/main"/>
+              </wp:cNvGraphicFramePr>
+              <a:graphic xmlns:a="http://schemas.openxmlformats.org/drawingml/2006/main">
+                <a:graphicData uri="http://schemas.microsoft.com/office/word/2010/wordprocessingShape">
+                  <wps:wsp>
+                    <wps:cNvSpPr>
+                      <a:spLocks noChangeArrowheads="1"/>
+                    </wps:cNvSpPr>
+                    <wps:spPr bwMode="auto">
+                      <a:xfrm>
+                        <a:off x="0" y="0"/>
+                        <a:ext cx="6858000" cy="304800"/>
+                      </a:xfrm>
+                      <a:prstGeom prst="rect">
+                        <a:avLst/>
+                      </a:prstGeom>
+                      <a:solidFill>
+                        <a:srgbClr val="E5E5E5"/>
+                      </a:solidFill>
+                      <a:ln>
+                        <a:noFill/>
+                      </a:ln>
+                      <a:effectLst/>
+                      <a:extLst>
+                        <a:ext uri="{91240B29-F687-4F45-9708-019B960494DF}">
+                          <a14:hiddenLine xmlns:a14="http://schemas.microsoft.com/office/drawing/2010/main" w="9525">
+                            <a:solidFill>
+                              <a:srgbClr val="E5E5E5"/>
+                            </a:solidFill>
+                            <a:miter lim="800000"/>
+                            <a:headEnd/>
+                            <a:tailEnd/>
+                          </a14:hiddenLine>
+                        </a:ext>
+                        <a:ext uri="{AF507438-7753-43E0-B8FC-AC1667EBCBE1}">
+                          <a14:hiddenEffects xmlns:a14="http://schemas.microsoft.com/office/drawing/2010/main">
+                            <a:effectLst>
+                              <a:outerShdw dist="35921" dir="2700000" algn="ctr" rotWithShape="0">
+                                <a:srgbClr val="808080"/>
+                              </a:outerShdw>
+                            </a:effectLst>
+                          </a14:hiddenEffects>
+                        </a:ext>
+                      </a:extLst>
+                    </wps:spPr>
+                    <wps:bodyPr rot="0" vert="horz" wrap="square" lIns="91440" tIns="45720" rIns="91440" bIns="45720" anchor="t" anchorCtr="0" upright="1">
+                      <a:noAutofit/>
+                    </wps:bodyPr>
+                  </wps:wsp>
+                </a:graphicData>
+              </a:graphic>
+              <wp14:sizeRelH relativeFrom="page">
+                <wp14:pctWidth>0</wp14:pctWidth>
+              </wp14:sizeRelH>
+              <wp14:sizeRelV relativeFrom="page">
+                <wp14:pctHeight>0</wp14:pctHeight>
+              </wp14:sizeRelV>
+            </wp:anchor>
+          </w:drawing>
+        </mc:Choice>
+        <mc:Fallback>
+          <w:pict>
+            <v:rect w14:anchorId="71EAF3D4" id="Rectangle 1" o:spid="_x0000_s1026" style="position:absolute;margin-left:36pt;margin-top:95.1pt;width:540pt;height:24pt;z-index:251664384;visibility:visible;mso-wrap-style:square;mso-width-percent:0;mso-height-percent:0;mso-wrap-distance-left:9pt;mso-wrap-distance-top:0;mso-wrap-distance-right:9pt;mso-wrap-distance-bottom:0;mso-position-horizontal:absolute;mso-position-horizontal-relative:page;mso-position-vertical:absolute;mso-position-vertical-relative:page;mso-width-percent:0;mso-height-percent:0;mso-width-relative:page;mso-height-relative:page;v-text-anchor:top" o:gfxdata="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" o:allowincell="f" fillcolor="#e5e5e5" stroked="f" strokecolor="#e5e5e5">
+              <w10:wrap anchorx="page" anchory="page"/>
+              <w10:anchorlock/>
+            </v:rect>
+          </w:pict>
+        </mc:Fallback>
+      </mc:AlternateContent>
+    </w:r>
+    <w:r>
+      <w:rPr>
+        <w:noProof/>
+      </w:rPr>
+      <mc:AlternateContent>
+        <mc:Choice Requires="wps">
+          <w:drawing>
+            <wp:anchor distT="0" distB="0" distL="114300" distR="114300" simplePos="0" relativeHeight="251665408" behindDoc="0" locked="1" layoutInCell="0" allowOverlap="1" wp14:anchorId="70A4CB53" wp14:editId="7D192F47">
+              <wp:simplePos x="0" y="0"/>
+              <wp:positionH relativeFrom="page">
+                <wp:posOffset>1844040</wp:posOffset>
+              </wp:positionH>
+              <wp:positionV relativeFrom="page">
+                <wp:posOffset>381000</wp:posOffset>
+              </wp:positionV>
+              <wp:extent cx="106680" cy="990600"/>
+              <wp:effectExtent l="0" t="0" r="0" b="0"/>
+              <wp:wrapNone/>
+              <wp:docPr id="8" name="Rectangle 2"/>
+              <wp:cNvGraphicFramePr>
+                <a:graphicFrameLocks xmlns:a="http://schemas.openxmlformats.org/drawingml/2006/main"/>
+              </wp:cNvGraphicFramePr>
+              <a:graphic xmlns:a="http://schemas.openxmlformats.org/drawingml/2006/main">
+                <a:graphicData uri="http://schemas.microsoft.com/office/word/2010/wordprocessingShape">
+                  <wps:wsp>
+                    <wps:cNvSpPr>
+                      <a:spLocks noChangeArrowheads="1"/>
+                    </wps:cNvSpPr>
+                    <wps:spPr bwMode="auto">
+                      <a:xfrm>
+                        <a:off x="0" y="0"/>
+                        <a:ext cx="106680" cy="990600"/>
+                      </a:xfrm>
+                      <a:prstGeom prst="rect">
+                        <a:avLst/>
+                      </a:prstGeom>
+                      <a:noFill/>
+                      <a:ln>
+                        <a:noFill/>
+                      </a:ln>
+                      <a:effectLst/>
+                      <a:extLst>
+                        <a:ext uri="{909E8E84-426E-40DD-AFC4-6F175D3DCCD1}">
+                          <a14:hiddenFill xmlns:a14="http://schemas.microsoft.com/office/drawing/2010/main">
+                            <a:solidFill>
+                              <a:srgbClr val="FFFFFF"/>
+                            </a:solidFill>
+                          </a14:hiddenFill>
+                        </a:ext>
+                        <a:ext uri="{91240B29-F687-4F45-9708-019B960494DF}">
+                          <a14:hiddenLine xmlns:a14="http://schemas.microsoft.com/office/drawing/2010/main" w="76200">
+                            <a:solidFill>
+                              <a:srgbClr val="FFFFFF"/>
+                            </a:solidFill>
+                            <a:miter lim="800000"/>
+                            <a:headEnd/>
+                            <a:tailEnd/>
+                          </a14:hiddenLine>
+                        </a:ext>
+                        <a:ext uri="{AF507438-7753-43E0-B8FC-AC1667EBCBE1}">
+                          <a14:hiddenEffects xmlns:a14="http://schemas.microsoft.com/office/drawing/2010/main">
+                            <a:effectLst/>
+                          </a14:hiddenEffects>
+                        </a:ext>
+                      </a:extLst>
+                    </wps:spPr>
+                    <wps:txbx>
+                      <w:txbxContent>
+                        <w:p>
+                          <w:pPr>
+                            <w:spacing w:line="130" w:lineRule="exact"/>
+                            <w:rPr>
+                              <w:sz w:val="40"/>
+                            </w:rPr>
+                          </w:pPr>
+                          <w:r>
+                            <w:rPr>
+                              <w:sz w:val="40"/>
+                            </w:rPr>
+                            <w:t>.</w:t>
+                          </w:r>
+                          <w:r>
+                            <w:rPr>
+                              <w:sz w:val="40"/>
+                            </w:rPr>
+                            <w:br/>
+                            <w:t>.</w:t>
+                          </w:r>
+                          <w:r>
+                            <w:rPr>
+                              <w:sz w:val="40"/>
+                            </w:rPr>
+                            <w:br/>
+                            <w:t>.</w:t>
+                          </w:r>
+                          <w:r>
+                            <w:rPr>
+                              <w:sz w:val="40"/>
+                            </w:rPr>
+                            <w:br/>
+                            <w:t>.</w:t>
+                          </w:r>
+                          <w:r>
+                            <w:rPr>
+                              <w:sz w:val="40"/>
+                            </w:rPr>
+                            <w:br/>
+                            <w:t>.</w:t>
+                          </w:r>
+                          <w:r>
+                            <w:rPr>
+                              <w:sz w:val="40"/>
+                            </w:rPr>
+                            <w:br/>
+                            <w:t>.</w:t>
+                          </w:r>
+                          <w:r>
+                            <w:rPr>
+                              <w:sz w:val="40"/>
+                            </w:rPr>
+                            <w:br/>
+                            <w:t>.</w:t>
+                          </w:r>
+                          <w:r>
+                            <w:rPr>
+                              <w:sz w:val="40"/>
+                            </w:rPr>
+                            <w:br/>
+                            <w:t>.</w:t>
+                          </w:r>
+                          <w:r>
+                            <w:rPr>
+                              <w:sz w:val="40"/>
+                            </w:rPr>
+                            <w:br/>
+                            <w:t>.</w:t>
+                          </w:r>
+                        </w:p>
+                        <w:p/>
+                      </w:txbxContent>
+                    </wps:txbx>
+                    <wps:bodyPr rot="0" vert="horz" wrap="square" lIns="0" tIns="0" rIns="0" bIns="0" anchor="t" anchorCtr="0" upright="1">
+                      <a:noAutofit/>
+                    </wps:bodyPr>
+                  </wps:wsp>
+                </a:graphicData>
+              </a:graphic>
+              <wp14:sizeRelH relativeFrom="page">
+                <wp14:pctWidth>0</wp14:pctWidth>
+              </wp14:sizeRelH>
+              <wp14:sizeRelV relativeFrom="page">
+                <wp14:pctHeight>0</wp14:pctHeight>
+              </wp14:sizeRelV>
+            </wp:anchor>
+          </w:drawing>
+        </mc:Choice>
+        <mc:Fallback>
+          <w:pict>
+            <v:rect w14:anchorId="70A4CB53" id="_x0000_s1030" style="position:absolute;margin-left:145.2pt;margin-top:30pt;width:8.4pt;height:78pt;z-index:251665408;visibility:visible;mso-wrap-style:square;mso-width-percent:0;mso-height-percent:0;mso-wrap-distance-left:9pt;mso-wrap-distance-top:0;mso-wrap-distance-right:9pt;mso-wrap-distance-bottom:0;mso-position-horizontal:absolute;mso-position-horizontal-relative:page;mso-position-vertical:absolute;mso-position-vertical-relative:page;mso-width-percent:0;mso-height-percent:0;mso-width-relative:page;mso-height-relative:page;v-text-anchor:top" o:gfxdata="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" o:allowincell="f" filled="f" stroked="f" strokecolor="white" strokeweight="6pt">
+              <v:textbox inset="0,0,0,0">
+                <w:txbxContent>
+                  <w:p>
+                    <w:pPr>
+                      <w:spacing w:line="130" w:lineRule="exact"/>
+                      <w:rPr>
+                        <w:sz w:val="40"/>
+                      </w:rPr>
+                    </w:pPr>
+                    <w:r>
+                      <w:rPr>
+                        <w:sz w:val="40"/>
+                      </w:rPr>
+                      <w:t>.</w:t>
+                    </w:r>
+                    <w:r>
+                      <w:rPr>
+                        <w:sz w:val="40"/>
+                      </w:rPr>
+                      <w:br/>
+                      <w:t>.</w:t>
+                    </w:r>
+                    <w:r>
+                      <w:rPr>
+                        <w:sz w:val="40"/>
+                      </w:rPr>
+                      <w:br/>
+                      <w:t>.</w:t>
+                    </w:r>
+                    <w:r>
+                      <w:rPr>
+                        <w:sz w:val="40"/>
+                      </w:rPr>
+                      <w:br/>
+                      <w:t>.</w:t>
+                    </w:r>
+                    <w:r>
+                      <w:rPr>
+                        <w:sz w:val="40"/>
+                      </w:rPr>
+                      <w:br/>
+                      <w:t>.</w:t>
+                    </w:r>
+                    <w:r>
+                      <w:rPr>
+                        <w:sz w:val="40"/>
+                      </w:rPr>
+                      <w:br/>
+                      <w:t>.</w:t>
+                    </w:r>
+                    <w:r>
+                      <w:rPr>
+                        <w:sz w:val="40"/>
+                      </w:rPr>
+                      <w:br/>
+                      <w:t>.</w:t>
+                    </w:r>
+                    <w:r>
+                      <w:rPr>
+                        <w:sz w:val="40"/>
+                      </w:rPr>
+                      <w:br/>
+                      <w:t>.</w:t>
+                    </w:r>
+                    <w:r>
+                      <w:rPr>
+                        <w:sz w:val="40"/>
+                      </w:rPr>
+                      <w:br/>
+                      <w:t>.</w:t>
+                    </w:r>
+                  </w:p>
+                  <w:p/>
+                </w:txbxContent>
+              </v:textbox>
+              <w10:wrap anchorx="page" anchory="page"/>
+              <w10:anchorlock/>
+            </v:rect>
+          </w:pict>
+        </mc:Fallback>
+      </mc:AlternateContent>
+    </w:r>
+  </w:p>
+</w:hdr>
+</file>
+
+<file path=word/header6.xml><?xml version="1.0" encoding="utf-8"?>
+<w:hdr xmlns:wpc="http://schemas.microsoft.com/office/word/2010/wordprocessingCanvas" xmlns:cx="http://schemas.microsoft.com/office/drawing/2014/chartex" xmlns:cx1="http://schemas.microsoft.com/office/drawing/2015/9/8/chartex" xmlns:cx2="http://schemas.microsoft.com/office/drawing/2015/10/21/chartex" xmlns:cx3="http://schemas.microsoft.com/office/drawing/2016/5/9/chartex" xmlns:cx4="http://schemas.microsoft.com/office/drawing/2016/5/10/chartex" xmlns:cx5="http://schemas.microsoft.com/office/drawing/2016/5/11/chartex" xmlns:cx6="http://schemas.microsoft.com/office/drawing/2016/5/12/chartex" xmlns:cx7="http://schemas.microsoft.com/office/drawing/2016/5/13/chartex" xmlns:cx8="http://schemas.microsoft.com/office/drawing/2016/5/14/chartex" xmlns:mc="http://schemas.openxmlformats.org/markup-compatibility/2006" xmlns:aink="http://schemas.microsoft.com/office/drawing/2016/ink" xmlns:am3d="http://schemas.microsoft.com/office/drawing/2017/model3d" xmlns:o="urn:schemas-microsoft-com:office:office" xmlns:r="http://schemas.openxmlformats.org/officeDocument/2006/relationships" xmlns:m="http://schemas.openxmlformats.org/officeDocument/2006/math" xmlns:v="urn:schemas-microsoft-com:vml" xmlns:wp14="http://schemas.microsoft.com/office/word/2010/wordprocessingDrawing" xmlns:wp="http://schemas.openxmlformats.org/drawingml/2006/wordprocessingDrawing" xmlns:w10="urn:schemas-microsoft-com:office:word" xmlns:w="http://schemas.openxmlformats.org/wordprocessingml/2006/main" xmlns:w14="http://schemas.microsoft.com/office/word/2010/wordml" xmlns:w15="http://schemas.microsoft.com/office/word/2012/wordml" xmlns:w16cid="http://schemas.microsoft.com/office/word/2016/wordml/cid" xmlns:w16se="http://schemas.microsoft.com/office/word/2015/wordml/symex" xmlns:wpg="http://schemas.microsoft.com/office/word/2010/wordprocessingGroup" xmlns:wpi="http://schemas.microsoft.com/office/word/2010/wordprocessingInk" xmlns:wne="http://schemas.microsoft.com/office/word/2006/wordml" xmlns:wps="http://schemas.microsoft.com/office/word/2010/wordprocessingShape" mc:Ignorable="w14 w15 w16se w16cid wp14">
+  <w:p>
+    <w:r>
+      <w:t xml:space="preserve"> </w:t>
+    </w:r>
+  </w:p>
+</w:hdr>
+</file>
+
+<file path=word/header7.xml><?xml version="1.0" encoding="utf-8"?>
+<w:hdr xmlns:wpc="http://schemas.microsoft.com/office/word/2010/wordprocessingCanvas" xmlns:cx="http://schemas.microsoft.com/office/drawing/2014/chartex" xmlns:cx1="http://schemas.microsoft.com/office/drawing/2015/9/8/chartex" xmlns:cx2="http://schemas.microsoft.com/office/drawing/2015/10/21/chartex" xmlns:cx3="http://schemas.microsoft.com/office/drawing/2016/5/9/chartex" xmlns:cx4="http://schemas.microsoft.com/office/drawing/2016/5/10/chartex" xmlns:cx5="http://schemas.microsoft.com/office/drawing/2016/5/11/chartex" xmlns:cx6="http://schemas.microsoft.com/office/drawing/2016/5/12/chartex" xmlns:cx7="http://schemas.microsoft.com/office/drawing/2016/5/13/chartex" xmlns:cx8="http://schemas.microsoft.com/office/drawing/2016/5/14/chartex" xmlns:mc="http://schemas.openxmlformats.org/markup-compatibility/2006" xmlns:aink="http://schemas.microsoft.com/office/drawing/2016/ink" xmlns:am3d="http://schemas.microsoft.com/office/drawing/2017/model3d" xmlns:o="urn:schemas-microsoft-com:office:office" xmlns:r="http://schemas.openxmlformats.org/officeDocument/2006/relationships" xmlns:m="http://schemas.openxmlformats.org/officeDocument/2006/math" xmlns:v="urn:schemas-microsoft-com:vml" xmlns:wp14="http://schemas.microsoft.com/office/word/2010/wordprocessingDrawing" xmlns:wp="http://schemas.openxmlformats.org/drawingml/2006/wordprocessingDrawing" xmlns:w10="urn:schemas-microsoft-com:office:word" xmlns:w="http://schemas.openxmlformats.org/wordprocessingml/2006/main" xmlns:w14="http://schemas.microsoft.com/office/word/2010/wordml" xmlns:w15="http://schemas.microsoft.com/office/word/2012/wordml" xmlns:w16cid="http://schemas.microsoft.com/office/word/2016/wordml/cid" xmlns:w16se="http://schemas.microsoft.com/office/word/2015/wordml/symex" xmlns:wpg="http://schemas.microsoft.com/office/word/2010/wordprocessingGroup" xmlns:wpi="http://schemas.microsoft.com/office/word/2010/wordprocessingInk" xmlns:wne="http://schemas.microsoft.com/office/word/2006/wordml" xmlns:wps="http://schemas.microsoft.com/office/word/2010/wordprocessingShape" mc:Ignorable="w14 w15 w16se w16cid wp14">
+  <w:p>
+    <w:r>
+      <w:rPr>
+        <w:noProof/>
+      </w:rPr>
+      <mc:AlternateContent>
+        <mc:Choice Requires="wps">
+          <w:drawing>
+            <wp:anchor distT="0" distB="0" distL="114300" distR="114300" simplePos="0" relativeHeight="251667456" behindDoc="0" locked="1" layoutInCell="0" allowOverlap="1" wp14:anchorId="55AB8DF4" wp14:editId="3171AA73">
+              <wp:simplePos x="0" y="0"/>
+              <wp:positionH relativeFrom="page">
+                <wp:posOffset>457200</wp:posOffset>
+              </wp:positionH>
+              <wp:positionV relativeFrom="page">
+                <wp:posOffset>1207770</wp:posOffset>
+              </wp:positionV>
+              <wp:extent cx="6858000" cy="304800"/>
+              <wp:effectExtent l="0" t="0" r="0" b="0"/>
+              <wp:wrapNone/>
+              <wp:docPr id="9" name="Rectangle 1"/>
+              <wp:cNvGraphicFramePr>
+                <a:graphicFrameLocks xmlns:a="http://schemas.openxmlformats.org/drawingml/2006/main"/>
+              </wp:cNvGraphicFramePr>
+              <a:graphic xmlns:a="http://schemas.openxmlformats.org/drawingml/2006/main">
+                <a:graphicData uri="http://schemas.microsoft.com/office/word/2010/wordprocessingShape">
+                  <wps:wsp>
+                    <wps:cNvSpPr>
+                      <a:spLocks noChangeArrowheads="1"/>
+                    </wps:cNvSpPr>
+                    <wps:spPr bwMode="auto">
+                      <a:xfrm>
+                        <a:off x="0" y="0"/>
+                        <a:ext cx="6858000" cy="304800"/>
+                      </a:xfrm>
+                      <a:prstGeom prst="rect">
+                        <a:avLst/>
+                      </a:prstGeom>
+                      <a:solidFill>
+                        <a:srgbClr val="E5E5E5"/>
+                      </a:solidFill>
+                      <a:ln>
+                        <a:noFill/>
+                      </a:ln>
+                      <a:effectLst/>
+                      <a:extLst>
+                        <a:ext uri="{91240B29-F687-4F45-9708-019B960494DF}">
+                          <a14:hiddenLine xmlns:a14="http://schemas.microsoft.com/office/drawing/2010/main" w="9525">
+                            <a:solidFill>
+                              <a:srgbClr val="E5E5E5"/>
+                            </a:solidFill>
+                            <a:miter lim="800000"/>
+                            <a:headEnd/>
+                            <a:tailEnd/>
+                          </a14:hiddenLine>
+                        </a:ext>
+                        <a:ext uri="{AF507438-7753-43E0-B8FC-AC1667EBCBE1}">
+                          <a14:hiddenEffects xmlns:a14="http://schemas.microsoft.com/office/drawing/2010/main">
+                            <a:effectLst>
+                              <a:outerShdw dist="35921" dir="2700000" algn="ctr" rotWithShape="0">
+                                <a:srgbClr val="808080"/>
+                              </a:outerShdw>
+                            </a:effectLst>
+                          </a14:hiddenEffects>
+                        </a:ext>
+                      </a:extLst>
+                    </wps:spPr>
+                    <wps:bodyPr rot="0" vert="horz" wrap="square" lIns="91440" tIns="45720" rIns="91440" bIns="45720" anchor="t" anchorCtr="0" upright="1">
+                      <a:noAutofit/>
+                    </wps:bodyPr>
+                  </wps:wsp>
+                </a:graphicData>
+              </a:graphic>
+              <wp14:sizeRelH relativeFrom="page">
+                <wp14:pctWidth>0</wp14:pctWidth>
+              </wp14:sizeRelH>
+              <wp14:sizeRelV relativeFrom="page">
+                <wp14:pctHeight>0</wp14:pctHeight>
+              </wp14:sizeRelV>
+            </wp:anchor>
+          </w:drawing>
+        </mc:Choice>
+        <mc:Fallback>
+          <w:pict>
+            <v:rect w14:anchorId="62CA2ADB" id="Rectangle 1" o:spid="_x0000_s1026" style="position:absolute;margin-left:36pt;margin-top:95.1pt;width:540pt;height:24pt;z-index:251667456;visibility:visible;mso-wrap-style:square;mso-width-percent:0;mso-height-percent:0;mso-wrap-distance-left:9pt;mso-wrap-distance-top:0;mso-wrap-distance-right:9pt;mso-wrap-distance-bottom:0;mso-position-horizontal:absolute;mso-position-horizontal-relative:page;mso-position-vertical:absolute;mso-position-vertical-relative:page;mso-width-percent:0;mso-height-percent:0;mso-width-relative:page;mso-height-relative:page;v-text-anchor:top" o:gfxdata="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" o:allowincell="f" fillcolor="#e5e5e5" stroked="f" strokecolor="#e5e5e5">
+              <w10:wrap anchorx="page" anchory="page"/>
+              <w10:anchorlock/>
+            </v:rect>
+          </w:pict>
+        </mc:Fallback>
+      </mc:AlternateContent>
+    </w:r>
+    <w:r>
+      <w:rPr>
+        <w:noProof/>
+      </w:rPr>
+      <mc:AlternateContent>
+        <mc:Choice Requires="wps">
+          <w:drawing>
+            <wp:anchor distT="0" distB="0" distL="114300" distR="114300" simplePos="0" relativeHeight="251668480" behindDoc="0" locked="1" layoutInCell="0" allowOverlap="1" wp14:anchorId="70A4CB53" wp14:editId="7D192F47">
+              <wp:simplePos x="0" y="0"/>
+              <wp:positionH relativeFrom="page">
+                <wp:posOffset>1844040</wp:posOffset>
+              </wp:positionH>
+              <wp:positionV relativeFrom="page">
+                <wp:posOffset>381000</wp:posOffset>
+              </wp:positionV>
+              <wp:extent cx="106680" cy="990600"/>
+              <wp:effectExtent l="0" t="0" r="0" b="0"/>
+              <wp:wrapNone/>
+              <wp:docPr id="10" name="Rectangle 2"/>
+              <wp:cNvGraphicFramePr>
+                <a:graphicFrameLocks xmlns:a="http://schemas.openxmlformats.org/drawingml/2006/main"/>
+              </wp:cNvGraphicFramePr>
+              <a:graphic xmlns:a="http://schemas.openxmlformats.org/drawingml/2006/main">
+                <a:graphicData uri="http://schemas.microsoft.com/office/word/2010/wordprocessingShape">
+                  <wps:wsp>
+                    <wps:cNvSpPr>
+                      <a:spLocks noChangeArrowheads="1"/>
+                    </wps:cNvSpPr>
+                    <wps:spPr bwMode="auto">
+                      <a:xfrm>
+                        <a:off x="0" y="0"/>
+                        <a:ext cx="106680" cy="990600"/>
+                      </a:xfrm>
+                      <a:prstGeom prst="rect">
+                        <a:avLst/>
+                      </a:prstGeom>
+                      <a:noFill/>
+                      <a:ln>
+                        <a:noFill/>
+                      </a:ln>
+                      <a:effectLst/>
+                      <a:extLst>
+                        <a:ext uri="{909E8E84-426E-40DD-AFC4-6F175D3DCCD1}">
+                          <a14:hiddenFill xmlns:a14="http://schemas.microsoft.com/office/drawing/2010/main">
+                            <a:solidFill>
+                              <a:srgbClr val="FFFFFF"/>
+                            </a:solidFill>
+                          </a14:hiddenFill>
+                        </a:ext>
+                        <a:ext uri="{91240B29-F687-4F45-9708-019B960494DF}">
+                          <a14:hiddenLine xmlns:a14="http://schemas.microsoft.com/office/drawing/2010/main" w="76200">
+                            <a:solidFill>
+                              <a:srgbClr val="FFFFFF"/>
+                            </a:solidFill>
+                            <a:miter lim="800000"/>
+                            <a:headEnd/>
+                            <a:tailEnd/>
+                          </a14:hiddenLine>
+                        </a:ext>
+                        <a:ext uri="{AF507438-7753-43E0-B8FC-AC1667EBCBE1}">
+                          <a14:hiddenEffects xmlns:a14="http://schemas.microsoft.com/office/drawing/2010/main">
+                            <a:effectLst/>
+                          </a14:hiddenEffects>
+                        </a:ext>
+                      </a:extLst>
+                    </wps:spPr>
+                    <wps:txbx>
+                      <w:txbxContent>
+                        <w:p>
+                          <w:pPr>
+                            <w:spacing w:line="130" w:lineRule="exact"/>
+                            <w:rPr>
+                              <w:sz w:val="40"/>
+                            </w:rPr>
+                          </w:pPr>
+                          <w:r>
+                            <w:rPr>
+                              <w:sz w:val="40"/>
+                            </w:rPr>
+                            <w:t>.</w:t>
+                          </w:r>
+                          <w:r>
+                            <w:rPr>
+                              <w:sz w:val="40"/>
+                            </w:rPr>
+                            <w:br/>
+                            <w:t>.</w:t>
+                          </w:r>
+                          <w:r>
+                            <w:rPr>
+                              <w:sz w:val="40"/>
+                            </w:rPr>
+                            <w:br/>
+                            <w:t>.</w:t>
+                          </w:r>
+                          <w:r>
+                            <w:rPr>
+                              <w:sz w:val="40"/>
+                            </w:rPr>
+                            <w:br/>
+                            <w:t>.</w:t>
+                          </w:r>
+                          <w:r>
+                            <w:rPr>
+                              <w:sz w:val="40"/>
+                            </w:rPr>
+                            <w:br/>
+                            <w:t>.</w:t>
+                          </w:r>
+                          <w:r>
+                            <w:rPr>
+                              <w:sz w:val="40"/>
+                            </w:rPr>
+                            <w:br/>
+                            <w:t>.</w:t>
+                          </w:r>
+                          <w:r>
+                            <w:rPr>
+                              <w:sz w:val="40"/>
+                            </w:rPr>
+                            <w:br/>
+                            <w:t>.</w:t>
+                          </w:r>
+                          <w:r>
+                            <w:rPr>
+                              <w:sz w:val="40"/>
+                            </w:rPr>
+                            <w:br/>
+                            <w:t>.</w:t>
+                          </w:r>
+                          <w:r>
+                            <w:rPr>
+                              <w:sz w:val="40"/>
+                            </w:rPr>
+                            <w:br/>
+                            <w:t>.</w:t>
+                          </w:r>
+                        </w:p>
+                        <w:p/>
+                      </w:txbxContent>
+                    </wps:txbx>
+                    <wps:bodyPr rot="0" vert="horz" wrap="square" lIns="0" tIns="0" rIns="0" bIns="0" anchor="t" anchorCtr="0" upright="1">
+                      <a:noAutofit/>
+                    </wps:bodyPr>
+                  </wps:wsp>
+                </a:graphicData>
+              </a:graphic>
+              <wp14:sizeRelH relativeFrom="page">
+                <wp14:pctWidth>0</wp14:pctWidth>
+              </wp14:sizeRelH>
+              <wp14:sizeRelV relativeFrom="page">
+                <wp14:pctHeight>0</wp14:pctHeight>
+              </wp14:sizeRelV>
+            </wp:anchor>
+          </w:drawing>
+        </mc:Choice>
+        <mc:Fallback>
+          <w:pict>
+            <v:rect w14:anchorId="70A4CB53" id="_x0000_s1031" style="position:absolute;margin-left:145.2pt;margin-top:30pt;width:8.4pt;height:78pt;z-index:251668480;visibility:visible;mso-wrap-style:square;mso-width-percent:0;mso-height-percent:0;mso-wrap-distance-left:9pt;mso-wrap-distance-top:0;mso-wrap-distance-right:9pt;mso-wrap-distance-bottom:0;mso-position-horizontal:absolute;mso-position-horizontal-relative:page;mso-position-vertical:absolute;mso-position-vertical-relative:page;mso-width-percent:0;mso-height-percent:0;mso-width-relative:page;mso-height-relative:page;v-text-anchor:top" o:gfxdata="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" o:allowincell="f" filled="f" stroked="f" strokecolor="white" strokeweight="6pt">
+              <v:textbox inset="0,0,0,0">
+                <w:txbxContent>
+                  <w:p>
+                    <w:pPr>
+                      <w:spacing w:line="130" w:lineRule="exact"/>
+                      <w:rPr>
+                        <w:sz w:val="40"/>
+                      </w:rPr>
+                    </w:pPr>
+                    <w:r>
+                      <w:rPr>
+                        <w:sz w:val="40"/>
+                      </w:rPr>
+                      <w:t>.</w:t>
+                    </w:r>
+                    <w:r>
+                      <w:rPr>
+                        <w:sz w:val="40"/>
+                      </w:rPr>
+                      <w:br/>
+                      <w:t>.</w:t>
+                    </w:r>
+                    <w:r>
+                      <w:rPr>
+                        <w:sz w:val="40"/>
+                      </w:rPr>
+                      <w:br/>
+                      <w:t>.</w:t>
+                    </w:r>
+                    <w:r>
+                      <w:rPr>
+                        <w:sz w:val="40"/>
+                      </w:rPr>
+                      <w:br/>
+                      <w:t>.</w:t>
+                    </w:r>
+                    <w:r>
+                      <w:rPr>
+                        <w:sz w:val="40"/>
+                      </w:rPr>
+                      <w:br/>
+                      <w:t>.</w:t>
+                    </w:r>
+                    <w:r>
+                      <w:rPr>
+                        <w:sz w:val="40"/>
+                      </w:rPr>
+                      <w:br/>
+                      <w:t>.</w:t>
+                    </w:r>
+                    <w:r>
+                      <w:rPr>
+                        <w:sz w:val="40"/>
+                      </w:rPr>
+                      <w:br/>
+                      <w:t>.</w:t>
+                    </w:r>
+                    <w:r>
+                      <w:rPr>
+                        <w:sz w:val="40"/>
+                      </w:rPr>
+                      <w:br/>
+                      <w:t>.</w:t>
+                    </w:r>
+                    <w:r>
+                      <w:rPr>
+                        <w:sz w:val="40"/>
+                      </w:rPr>
+                      <w:br/>
+                      <w:t>.</w:t>
+                    </w:r>
+                  </w:p>
+                  <w:p/>
+                </w:txbxContent>
+              </v:textbox>
+              <w10:wrap anchorx="page" anchory="page"/>
+              <w10:anchorlock/>
+            </v:rect>
+          </w:pict>
+        </mc:Fallback>
+      </mc:AlternateContent>
+    </w:r>
+  </w:p>
+</w:hdr>
+</file>
+
+<file path=word/header8.xml><?xml version="1.0" encoding="utf-8"?>
+<w:hdr xmlns:wpc="http://schemas.microsoft.com/office/word/2010/wordprocessingCanvas" xmlns:cx="http://schemas.microsoft.com/office/drawing/2014/chartex" xmlns:cx1="http://schemas.microsoft.com/office/drawing/2015/9/8/chartex" xmlns:cx2="http://schemas.microsoft.com/office/drawing/2015/10/21/chartex" xmlns:cx3="http://schemas.microsoft.com/office/drawing/2016/5/9/chartex" xmlns:cx4="http://schemas.microsoft.com/office/drawing/2016/5/10/chartex" xmlns:cx5="http://schemas.microsoft.com/office/drawing/2016/5/11/chartex" xmlns:cx6="http://schemas.microsoft.com/office/drawing/2016/5/12/chartex" xmlns:cx7="http://schemas.microsoft.com/office/drawing/2016/5/13/chartex" xmlns:cx8="http://schemas.microsoft.com/office/drawing/2016/5/14/chartex" xmlns:mc="http://schemas.openxmlformats.org/markup-compatibility/2006" xmlns:aink="http://schemas.microsoft.com/office/drawing/2016/ink" xmlns:am3d="http://schemas.microsoft.com/office/drawing/2017/model3d" xmlns:o="urn:schemas-microsoft-com:office:office" xmlns:r="http://schemas.openxmlformats.org/officeDocument/2006/relationships" xmlns:m="http://schemas.openxmlformats.org/officeDocument/2006/math" xmlns:v="urn:schemas-microsoft-com:vml" xmlns:wp14="http://schemas.microsoft.com/office/word/2010/wordprocessingDrawing" xmlns:wp="http://schemas.openxmlformats.org/drawingml/2006/wordprocessingDrawing" xmlns:w10="urn:schemas-microsoft-com:office:word" xmlns:w="http://schemas.openxmlformats.org/wordprocessingml/2006/main" xmlns:w14="http://schemas.microsoft.com/office/word/2010/wordml" xmlns:w15="http://schemas.microsoft.com/office/word/2012/wordml" xmlns:w16cid="http://schemas.microsoft.com/office/word/2016/wordml/cid" xmlns:w16se="http://schemas.microsoft.com/office/word/2015/wordml/symex" xmlns:wpg="http://schemas.microsoft.com/office/word/2010/wordprocessingGroup" xmlns:wpi="http://schemas.microsoft.com/office/word/2010/wordprocessingInk" xmlns:wne="http://schemas.microsoft.com/office/word/2006/wordml" xmlns:wps="http://schemas.microsoft.com/office/word/2010/wordprocessingShape" mc:Ignorable="w14 w15 w16se w16cid wp14">
+  <w:p>
+    <w:r>
+      <w:t xml:space="preserve"> </w:t>
+    </w:r>
+  </w:p>
+</w:hdr>
+</file>
+
+<file path=word/header9.xml><?xml version="1.0" encoding="utf-8"?>
 <w:hdr xmlns:wpc="http://schemas.microsoft.com/office/word/2010/wordprocessingCanvas" xmlns:cx="http://schemas.microsoft.com/office/drawing/2014/chartex" xmlns:cx1="http://schemas.microsoft.com/office/drawing/2015/9/8/chartex" xmlns:cx2="http://schemas.microsoft.com/office/drawing/2015/10/21/chartex" xmlns:cx3="http://schemas.microsoft.com/office/drawing/2016/5/9/chartex" xmlns:cx4="http://schemas.microsoft.com/office/drawing/2016/5/10/chartex" xmlns:cx5="http://schemas.microsoft.com/office/drawing/2016/5/11/chartex" xmlns:cx6="http://schemas.microsoft.com/office/drawing/2016/5/12/chartex" xmlns:cx7="http://schemas.microsoft.com/office/drawing/2016/5/13/chartex" xmlns:cx8="http://schemas.microsoft.com/office/drawing/2016/5/14/chartex" xmlns:mc="http://schemas.openxmlformats.org/markup-compatibility/2006" xmlns:aink="http://schemas.microsoft.com/office/drawing/2016/ink" xmlns:am3d="http://schemas.microsoft.com/office/drawing/2017/model3d" xmlns:o="urn:schemas-microsoft-com:office:office" xmlns:r="http://schemas.openxmlformats.org/officeDocument/2006/relationships" xmlns:m="http://schemas.openxmlformats.org/officeDocument/2006/math" xmlns:v="urn:schemas-microsoft-com:vml" xmlns:wp14="http://schemas.microsoft.com/office/word/2010/wordprocessingDrawing" xmlns:wp="http://schemas.openxmlformats.org/drawingml/2006/wordprocessingDrawing" xmlns:w10="urn:schemas-microsoft-com:office:word" xmlns:w="http://schemas.openxmlformats.org/wordprocessingml/2006/main" xmlns:w14="http://schemas.microsoft.com/office/word/2010/wordml" xmlns:w15="http://schemas.microsoft.com/office/word/2012/wordml" xmlns:w16cid="http://schemas.microsoft.com/office/word/2016/wordml/cid" xmlns:w16se="http://schemas.microsoft.com/office/word/2015/wordml/symex" xmlns:wpg="http://schemas.microsoft.com/office/word/2010/wordprocessingGroup" xmlns:wpi="http://schemas.microsoft.com/office/word/2010/wordprocessingInk" xmlns:wne="http://schemas.microsoft.com/office/word/2006/wordml" xmlns:wps="http://schemas.microsoft.com/office/word/2010/wordprocessingShape" mc:Ignorable="w14 w15 w16se w16cid wp14">
   <w:p/>
 </w:hdr>

</xml_diff>

<commit_message>
Added times to report
</commit_message>
<xml_diff>
--- a/IA_report.docx
+++ b/IA_report.docx
@@ -262,7 +262,28 @@
           <w:p>
             <w:pPr>
               <w:pStyle w:val="Percentage"/>
-            </w:pPr>
+              <w:tabs>
+                <w:tab w:val="center" w:pos="1467"/>
+                <w:tab w:val="left" w:pos="1995"/>
+              </w:tabs>
+              <w:jc w:val="left"/>
+              <w:rPr>
+                <w:sz w:val="20"/>
+              </w:rPr>
+            </w:pPr>
+            <w:r>
+              <w:rPr>
+                <w:sz w:val="20"/>
+              </w:rPr>
+              <w:tab/>
+              <w:t xml:space="preserve">0.016226 </w:t>
+            </w:r>
+            <w:r>
+              <w:rPr>
+                <w:sz w:val="20"/>
+              </w:rPr>
+              <w:t>segundos</w:t>
+            </w:r>
           </w:p>
         </w:tc>
         <w:tc>
@@ -271,18 +292,48 @@
           </w:tcPr>
           <w:p>
             <w:pPr>
+              <w:jc w:val="center"/>
+              <w:rPr>
+                <w:sz w:val="20"/>
+              </w:rPr>
+            </w:pPr>
+            <w:r>
+              <w:rPr>
+                <w:sz w:val="20"/>
+              </w:rPr>
+              <w:t xml:space="preserve">0.010108 </w:t>
+            </w:r>
+            <w:r>
+              <w:rPr>
+                <w:sz w:val="20"/>
+              </w:rPr>
+              <w:t>segundos</w:t>
+            </w:r>
+          </w:p>
+        </w:tc>
+        <w:tc>
+          <w:tcPr>
+            <w:tcW w:w="2349" w:type="dxa"/>
+          </w:tcPr>
+          <w:p>
+            <w:pPr>
               <w:pStyle w:val="Percentage"/>
-            </w:pPr>
-          </w:p>
-        </w:tc>
-        <w:tc>
-          <w:tcPr>
-            <w:tcW w:w="2349" w:type="dxa"/>
-          </w:tcPr>
-          <w:p>
-            <w:pPr>
-              <w:pStyle w:val="Percentage"/>
-            </w:pPr>
+              <w:rPr>
+                <w:sz w:val="20"/>
+              </w:rPr>
+            </w:pPr>
+            <w:r>
+              <w:rPr>
+                <w:sz w:val="20"/>
+              </w:rPr>
+              <w:t xml:space="preserve">0.006804 </w:t>
+            </w:r>
+            <w:r>
+              <w:rPr>
+                <w:sz w:val="20"/>
+              </w:rPr>
+              <w:t>segundos</w:t>
+            </w:r>
           </w:p>
         </w:tc>
       </w:tr>
@@ -607,6 +658,9 @@
             <w:pPr>
               <w:pStyle w:val="Percentage"/>
             </w:pPr>
+            <w:r>
+              <w:t>1.108621 segundos</w:t>
+            </w:r>
           </w:p>
         </w:tc>
         <w:tc>
@@ -617,6 +671,9 @@
             <w:pPr>
               <w:pStyle w:val="Percentage"/>
             </w:pPr>
+            <w:r>
+              <w:t>0.010915 segundos</w:t>
+            </w:r>
           </w:p>
         </w:tc>
         <w:tc>
@@ -626,7 +683,34 @@
           <w:p>
             <w:pPr>
               <w:pStyle w:val="Percentage"/>
-            </w:pPr>
+              <w:tabs>
+                <w:tab w:val="center" w:pos="1066"/>
+                <w:tab w:val="right" w:pos="2133"/>
+              </w:tabs>
+              <w:jc w:val="left"/>
+              <w:rPr>
+                <w:sz w:val="20"/>
+              </w:rPr>
+            </w:pPr>
+            <w:r>
+              <w:rPr>
+                <w:sz w:val="20"/>
+              </w:rPr>
+              <w:tab/>
+              <w:t xml:space="preserve">0.021279 </w:t>
+            </w:r>
+            <w:r>
+              <w:rPr>
+                <w:sz w:val="20"/>
+              </w:rPr>
+              <w:t>segundos</w:t>
+            </w:r>
+            <w:r>
+              <w:rPr>
+                <w:sz w:val="20"/>
+              </w:rPr>
+              <w:tab/>
+            </w:r>
           </w:p>
         </w:tc>
       </w:tr>
@@ -987,6 +1071,9 @@
             <w:pPr>
               <w:pStyle w:val="Percentage"/>
             </w:pPr>
+            <w:r>
+              <w:t>0.590397 segundos</w:t>
+            </w:r>
           </w:p>
         </w:tc>
         <w:tc>
@@ -997,6 +1084,9 @@
             <w:pPr>
               <w:pStyle w:val="Percentage"/>
             </w:pPr>
+            <w:r>
+              <w:t>0.121020 segundos</w:t>
+            </w:r>
           </w:p>
         </w:tc>
         <w:tc>
@@ -1007,6 +1097,9 @@
             <w:pPr>
               <w:pStyle w:val="Percentage"/>
             </w:pPr>
+            <w:r>
+              <w:t>0.161706 segundos</w:t>
+            </w:r>
           </w:p>
         </w:tc>
       </w:tr>
@@ -1453,6 +1546,11 @@
             <w:pPr>
               <w:pStyle w:val="Percentage"/>
             </w:pPr>
+            <w:r>
+              <w:t>1.293105 segundos</w:t>
+            </w:r>
+            <w:bookmarkStart w:id="0" w:name="_GoBack"/>
+            <w:bookmarkEnd w:id="0"/>
           </w:p>
         </w:tc>
         <w:tc>
@@ -1463,6 +1561,9 @@
             <w:pPr>
               <w:pStyle w:val="Percentage"/>
             </w:pPr>
+            <w:r>
+              <w:t>1.779675 segundos</w:t>
+            </w:r>
           </w:p>
         </w:tc>
         <w:tc>
@@ -1473,6 +1574,9 @@
             <w:pPr>
               <w:pStyle w:val="Percentage"/>
             </w:pPr>
+            <w:r>
+              <w:t>0.628089 segundos</w:t>
+            </w:r>
           </w:p>
         </w:tc>
       </w:tr>
@@ -1706,13 +1810,7 @@
                               <w:rPr>
                                 <w:sz w:val="28"/>
                               </w:rPr>
-                              <w:t xml:space="preserve">FALAR DA </w:t>
-                            </w:r>
-                            <w:r>
-                              <w:rPr>
-                                <w:sz w:val="28"/>
-                              </w:rPr>
-                              <w:t>HEURÍSTICA!!!!!!!!!!!!!</w:t>
+                              <w:t>FALAR DA HEURÍSTICA!!!!!!!!!!!!!</w:t>
                             </w:r>
                           </w:p>
                         </w:txbxContent>
@@ -1792,13 +1890,7 @@
                         <w:rPr>
                           <w:sz w:val="28"/>
                         </w:rPr>
-                        <w:t xml:space="preserve">FALAR DA </w:t>
-                      </w:r>
-                      <w:r>
-                        <w:rPr>
-                          <w:sz w:val="28"/>
-                        </w:rPr>
-                        <w:t>HEURÍSTICA!!!!!!!!!!!!!</w:t>
+                        <w:t>FALAR DA HEURÍSTICA!!!!!!!!!!!!!</w:t>
                       </w:r>
                     </w:p>
                   </w:txbxContent>
@@ -1953,8 +2045,6 @@
                             <w:r>
                               <w:t>Grupo 24</w:t>
                             </w:r>
-                            <w:bookmarkStart w:id="0" w:name="_GoBack"/>
-                            <w:bookmarkEnd w:id="0"/>
                           </w:p>
                         </w:txbxContent>
                       </wps:txbx>
@@ -1985,8 +2075,6 @@
                       <w:r>
                         <w:t>Grupo 24</w:t>
                       </w:r>
-                      <w:bookmarkStart w:id="1" w:name="_GoBack"/>
-                      <w:bookmarkEnd w:id="1"/>
                     </w:p>
                   </w:txbxContent>
                 </v:textbox>

</xml_diff>